<commit_message>
finished diagrams and added brandbook
</commit_message>
<xml_diff>
--- a/Deliverable 4/Sys_Dev_Deliverable04.docx
+++ b/Deliverable 4/Sys_Dev_Deliverable04.docx
@@ -334,8 +334,19 @@
           <w:spacing w:val="-2"/>
           <w:lang w:val="fr-CA"/>
         </w:rPr>
-        <w:t>Gennaro Finelli</w:t>
-      </w:r>
+        <w:t xml:space="preserve">Gennaro </w:t>
+      </w:r>
+      <w:proofErr w:type="spellStart"/>
+      <w:r>
+        <w:rPr>
+          <w:rFonts w:ascii="Times New Roman" w:hAnsi="Times New Roman" w:cs="Times New Roman"/>
+          <w:color w:val="0D0D0D"/>
+          <w:spacing w:val="-2"/>
+          <w:lang w:val="fr-CA"/>
+        </w:rPr>
+        <w:t>Finelli</w:t>
+      </w:r>
+      <w:proofErr w:type="spellEnd"/>
     </w:p>
     <w:p>
       <w:pPr>
@@ -357,7 +368,27 @@
           <w:spacing w:val="-2"/>
           <w:lang w:val="fr-CA"/>
         </w:rPr>
-        <w:t>Mohammed Hosein Ali</w:t>
+        <w:t xml:space="preserve">Mohammed </w:t>
+      </w:r>
+      <w:proofErr w:type="spellStart"/>
+      <w:r>
+        <w:rPr>
+          <w:rFonts w:ascii="Times New Roman" w:hAnsi="Times New Roman" w:cs="Times New Roman"/>
+          <w:color w:val="0D0D0D"/>
+          <w:spacing w:val="-2"/>
+          <w:lang w:val="fr-CA"/>
+        </w:rPr>
+        <w:t>Hosein</w:t>
+      </w:r>
+      <w:proofErr w:type="spellEnd"/>
+      <w:r>
+        <w:rPr>
+          <w:rFonts w:ascii="Times New Roman" w:hAnsi="Times New Roman" w:cs="Times New Roman"/>
+          <w:color w:val="0D0D0D"/>
+          <w:spacing w:val="-2"/>
+          <w:lang w:val="fr-CA"/>
+        </w:rPr>
+        <w:t xml:space="preserve"> Ali</w:t>
       </w:r>
     </w:p>
     <w:p>
@@ -464,8 +495,17 @@
           <w:rFonts w:ascii="Times New Roman" w:hAnsi="Times New Roman" w:cs="Times New Roman"/>
           <w:color w:val="0D0D0D"/>
         </w:rPr>
-        <w:t>In collaboration with CyberStation</w:t>
-      </w:r>
+        <w:t xml:space="preserve">In collaboration with </w:t>
+      </w:r>
+      <w:proofErr w:type="spellStart"/>
+      <w:r>
+        <w:rPr>
+          <w:rFonts w:ascii="Times New Roman" w:hAnsi="Times New Roman" w:cs="Times New Roman"/>
+          <w:color w:val="0D0D0D"/>
+        </w:rPr>
+        <w:t>CyberStation</w:t>
+      </w:r>
+      <w:proofErr w:type="spellEnd"/>
     </w:p>
     <w:p>
       <w:pPr>
@@ -837,7 +877,21 @@
         <w:rPr>
           <w:rFonts w:ascii="Times New Roman" w:hAnsi="Times New Roman" w:cs="Times New Roman"/>
         </w:rPr>
-        <w:t>Gennaro Finelli,</w:t>
+        <w:t xml:space="preserve">Gennaro </w:t>
+      </w:r>
+      <w:proofErr w:type="spellStart"/>
+      <w:r>
+        <w:rPr>
+          <w:rFonts w:ascii="Times New Roman" w:hAnsi="Times New Roman" w:cs="Times New Roman"/>
+        </w:rPr>
+        <w:t>Finelli</w:t>
+      </w:r>
+      <w:proofErr w:type="spellEnd"/>
+      <w:r>
+        <w:rPr>
+          <w:rFonts w:ascii="Times New Roman" w:hAnsi="Times New Roman" w:cs="Times New Roman"/>
+        </w:rPr>
+        <w:t>,</w:t>
       </w:r>
       <w:r>
         <w:rPr>
@@ -1032,7 +1086,21 @@
         <w:rPr>
           <w:rFonts w:ascii="Times New Roman" w:hAnsi="Times New Roman" w:cs="Times New Roman"/>
         </w:rPr>
-        <w:t>Mohammed Hosein Ali,</w:t>
+        <w:t xml:space="preserve">Mohammed </w:t>
+      </w:r>
+      <w:proofErr w:type="spellStart"/>
+      <w:r>
+        <w:rPr>
+          <w:rFonts w:ascii="Times New Roman" w:hAnsi="Times New Roman" w:cs="Times New Roman"/>
+        </w:rPr>
+        <w:t>Hosein</w:t>
+      </w:r>
+      <w:proofErr w:type="spellEnd"/>
+      <w:r>
+        <w:rPr>
+          <w:rFonts w:ascii="Times New Roman" w:hAnsi="Times New Roman" w:cs="Times New Roman"/>
+        </w:rPr>
+        <w:t xml:space="preserve"> Ali,</w:t>
       </w:r>
       <w:r>
         <w:rPr>
@@ -3002,7 +3070,43 @@
           <w:sz w:val="24"/>
           <w:szCs w:val="24"/>
         </w:rPr>
-        <w:t>Our client’s name is Sarah Chahrour, she is currently running a gaming lounge located in the airport called, CyberStation, where she provides a gaming station for customers to pass time as they wait for their flights. She offers times for customers to book a gaming station for a set amount of time.</w:t>
+        <w:t xml:space="preserve">Our client’s name is Sarah </w:t>
+      </w:r>
+      <w:proofErr w:type="spellStart"/>
+      <w:r>
+        <w:rPr>
+          <w:rFonts w:ascii="Times New Roman" w:hAnsi="Times New Roman" w:cs="Times New Roman"/>
+          <w:sz w:val="24"/>
+          <w:szCs w:val="24"/>
+        </w:rPr>
+        <w:t>Chahrour</w:t>
+      </w:r>
+      <w:proofErr w:type="spellEnd"/>
+      <w:r>
+        <w:rPr>
+          <w:rFonts w:ascii="Times New Roman" w:hAnsi="Times New Roman" w:cs="Times New Roman"/>
+          <w:sz w:val="24"/>
+          <w:szCs w:val="24"/>
+        </w:rPr>
+        <w:t xml:space="preserve">, she is currently running a gaming lounge located in the airport called, </w:t>
+      </w:r>
+      <w:proofErr w:type="spellStart"/>
+      <w:r>
+        <w:rPr>
+          <w:rFonts w:ascii="Times New Roman" w:hAnsi="Times New Roman" w:cs="Times New Roman"/>
+          <w:sz w:val="24"/>
+          <w:szCs w:val="24"/>
+        </w:rPr>
+        <w:t>CyberStation</w:t>
+      </w:r>
+      <w:proofErr w:type="spellEnd"/>
+      <w:r>
+        <w:rPr>
+          <w:rFonts w:ascii="Times New Roman" w:hAnsi="Times New Roman" w:cs="Times New Roman"/>
+          <w:sz w:val="24"/>
+          <w:szCs w:val="24"/>
+        </w:rPr>
+        <w:t>, where she provides a gaming station for customers to pass time as they wait for their flights. She offers times for customers to book a gaming station for a set amount of time.</w:t>
       </w:r>
     </w:p>
     <w:p>
@@ -3351,65 +3455,28 @@
           <w:sz w:val="24"/>
           <w:szCs w:val="24"/>
         </w:rPr>
-        <w:t>SEQUENCE DIAGRAM UML DIAGRAM</w:t>
-      </w:r>
-    </w:p>
-    <w:p>
-      <w:pPr>
-        <w:rPr>
-          <w:rFonts w:ascii="Times New Roman" w:hAnsi="Times New Roman" w:cs="Times New Roman"/>
-        </w:rPr>
-      </w:pPr>
-      <w:r>
-        <w:rPr>
-          <w:rFonts w:ascii="Times New Roman" w:hAnsi="Times New Roman" w:cs="Times New Roman"/>
-        </w:rPr>
-        <w:br w:type="page"/>
-      </w:r>
-    </w:p>
-    <w:p>
-      <w:pPr>
-        <w:pStyle w:val="Heading1"/>
-        <w:jc w:val="center"/>
-        <w:rPr>
-          <w:rFonts w:ascii="Times New Roman" w:hAnsi="Times New Roman" w:cs="Times New Roman"/>
-        </w:rPr>
-      </w:pPr>
-      <w:bookmarkStart w:id="13" w:name="_Toc177367621"/>
-      <w:r>
-        <w:rPr>
-          <w:rFonts w:ascii="Times New Roman" w:hAnsi="Times New Roman" w:cs="Times New Roman"/>
-        </w:rPr>
-        <w:lastRenderedPageBreak/>
-        <w:t>Appendix 4</w:t>
-      </w:r>
-      <w:bookmarkEnd w:id="13"/>
-    </w:p>
-    <w:p>
-      <w:pPr>
-        <w:pBdr>
-          <w:bottom w:val="single" w:sz="6" w:space="1" w:color="auto"/>
-        </w:pBdr>
-        <w:rPr>
-          <w:rFonts w:ascii="Times New Roman" w:hAnsi="Times New Roman" w:cs="Times New Roman"/>
-        </w:rPr>
-      </w:pPr>
-    </w:p>
-    <w:p>
-      <w:pPr>
-        <w:rPr>
-          <w:rFonts w:ascii="Times New Roman" w:hAnsi="Times New Roman" w:cs="Times New Roman"/>
-        </w:rPr>
-      </w:pPr>
-      <w:r>
-        <w:rPr>
-          <w:rFonts w:ascii="Times New Roman" w:hAnsi="Times New Roman" w:cs="Times New Roman"/>
+        <w:t>Reservation</w:t>
+      </w:r>
+    </w:p>
+    <w:p>
+      <w:pPr>
+        <w:rPr>
+          <w:rFonts w:ascii="Times New Roman" w:hAnsi="Times New Roman" w:cs="Times New Roman"/>
+          <w:sz w:val="24"/>
+          <w:szCs w:val="24"/>
+        </w:rPr>
+      </w:pPr>
+      <w:r>
+        <w:rPr>
+          <w:rFonts w:ascii="Times New Roman" w:hAnsi="Times New Roman" w:cs="Times New Roman"/>
+          <w:sz w:val="24"/>
+          <w:szCs w:val="24"/>
         </w:rPr>
         <w:drawing>
-          <wp:inline distT="0" distB="0" distL="0" distR="0" wp14:anchorId="2DF6FAE1" wp14:editId="006328BD">
-            <wp:extent cx="5943600" cy="3616960"/>
-            <wp:effectExtent l="0" t="0" r="0" b="2540"/>
-            <wp:docPr id="3" name="Picture 3"/>
+          <wp:inline distT="0" distB="0" distL="0" distR="0" wp14:anchorId="02D7BE29" wp14:editId="29A6D6BB">
+            <wp:extent cx="5020376" cy="4324954"/>
+            <wp:effectExtent l="0" t="0" r="8890" b="0"/>
+            <wp:docPr id="6" name="Picture 6"/>
             <wp:cNvGraphicFramePr>
               <a:graphicFrameLocks xmlns:a="http://schemas.openxmlformats.org/drawingml/2006/main" noChangeAspect="1"/>
             </wp:cNvGraphicFramePr>
@@ -3429,7 +3496,7 @@
                   <pic:spPr>
                     <a:xfrm>
                       <a:off x="0" y="0"/>
-                      <a:ext cx="5943600" cy="3616960"/>
+                      <a:ext cx="5020376" cy="4324954"/>
                     </a:xfrm>
                     <a:prstGeom prst="rect">
                       <a:avLst/>
@@ -3441,40 +3508,6 @@
           </wp:inline>
         </w:drawing>
       </w:r>
-      <w:r>
-        <w:rPr>
-          <w:rFonts w:ascii="Times New Roman" w:hAnsi="Times New Roman" w:cs="Times New Roman"/>
-        </w:rPr>
-        <w:br w:type="page"/>
-      </w:r>
-    </w:p>
-    <w:p>
-      <w:pPr>
-        <w:pStyle w:val="Heading1"/>
-        <w:jc w:val="center"/>
-        <w:rPr>
-          <w:rFonts w:ascii="Times New Roman" w:hAnsi="Times New Roman" w:cs="Times New Roman"/>
-        </w:rPr>
-      </w:pPr>
-      <w:bookmarkStart w:id="14" w:name="_Toc177367622"/>
-      <w:r>
-        <w:rPr>
-          <w:rFonts w:ascii="Times New Roman" w:hAnsi="Times New Roman" w:cs="Times New Roman"/>
-        </w:rPr>
-        <w:lastRenderedPageBreak/>
-        <w:t>Appendix 5</w:t>
-      </w:r>
-      <w:bookmarkEnd w:id="14"/>
-    </w:p>
-    <w:p>
-      <w:pPr>
-        <w:pBdr>
-          <w:bottom w:val="single" w:sz="6" w:space="1" w:color="auto"/>
-        </w:pBdr>
-        <w:rPr>
-          <w:rFonts w:ascii="Times New Roman" w:hAnsi="Times New Roman" w:cs="Times New Roman"/>
-        </w:rPr>
-      </w:pPr>
     </w:p>
     <w:p>
       <w:pPr>
@@ -3490,175 +3523,97 @@
           <w:sz w:val="24"/>
           <w:szCs w:val="24"/>
         </w:rPr>
-        <w:t>COPIES OF FORMS AND OTHER DOCUMENTS USED BY CLIENT</w:t>
-      </w:r>
-      <w:r>
+        <w:t>Locations</w:t>
+      </w:r>
+    </w:p>
+    <w:p>
+      <w:pPr>
         <w:rPr>
           <w:rFonts w:ascii="Times New Roman" w:hAnsi="Times New Roman" w:cs="Times New Roman"/>
           <w:sz w:val="24"/>
           <w:szCs w:val="24"/>
         </w:rPr>
-        <w:t xml:space="preserve"> IF THERE ARE VERY MANY, THEN ONLY INCLUDE SAMPLES. IF THERE ALREADY IS A COMPUTER SYSTEM, INCLUDE SCREEN SHOTS.</w:t>
-      </w:r>
-    </w:p>
-    <w:p>
-      <w:pPr>
-        <w:rPr>
-          <w:rFonts w:ascii="Times New Roman" w:hAnsi="Times New Roman" w:cs="Times New Roman"/>
-        </w:rPr>
-      </w:pPr>
-      <w:r>
-        <w:rPr>
-          <w:rFonts w:ascii="Times New Roman" w:hAnsi="Times New Roman" w:cs="Times New Roman"/>
-        </w:rPr>
-        <w:br w:type="page"/>
-      </w:r>
-    </w:p>
-    <w:p>
-      <w:pPr>
-        <w:pStyle w:val="Heading1"/>
-        <w:jc w:val="center"/>
-        <w:rPr>
-          <w:rFonts w:ascii="Times New Roman" w:hAnsi="Times New Roman" w:cs="Times New Roman"/>
-        </w:rPr>
-      </w:pPr>
-      <w:bookmarkStart w:id="15" w:name="_Toc177367623"/>
-      <w:r>
-        <w:rPr>
-          <w:rFonts w:ascii="Times New Roman" w:hAnsi="Times New Roman" w:cs="Times New Roman"/>
-        </w:rPr>
-        <w:lastRenderedPageBreak/>
-        <w:t>References</w:t>
-      </w:r>
-      <w:bookmarkEnd w:id="15"/>
-    </w:p>
-    <w:p>
-      <w:pPr>
-        <w:pBdr>
-          <w:bottom w:val="single" w:sz="6" w:space="1" w:color="auto"/>
-        </w:pBdr>
-        <w:rPr>
-          <w:rFonts w:ascii="Times New Roman" w:hAnsi="Times New Roman" w:cs="Times New Roman"/>
-        </w:rPr>
-      </w:pPr>
-    </w:p>
-    <w:p>
-      <w:pPr>
+      </w:pPr>
+      <w:r>
         <w:rPr>
           <w:rFonts w:ascii="Times New Roman" w:hAnsi="Times New Roman" w:cs="Times New Roman"/>
           <w:sz w:val="24"/>
           <w:szCs w:val="24"/>
         </w:rPr>
-      </w:pPr>
-    </w:p>
-    <w:p>
-      <w:pPr>
-        <w:pStyle w:val="NormalWeb"/>
-        <w:ind w:left="567" w:hanging="567"/>
-      </w:pPr>
-      <w:r>
-        <w:t xml:space="preserve">Hefner, T. (2022, May 3). </w:t>
-      </w:r>
-      <w:r>
-        <w:rPr>
-          <w:i/>
-          <w:iCs/>
-        </w:rPr>
-        <w:t xml:space="preserve">What is a gaming </w:t>
-      </w:r>
-      <w:proofErr w:type="gramStart"/>
-      <w:r>
-        <w:rPr>
-          <w:i/>
-          <w:iCs/>
-        </w:rPr>
-        <w:t>lounge?</w:t>
-      </w:r>
-      <w:r>
-        <w:t>.</w:t>
-      </w:r>
-      <w:proofErr w:type="gramEnd"/>
-      <w:r>
-        <w:t xml:space="preserve"> Join It. </w:t>
-      </w:r>
-      <w:hyperlink r:id="rId13" w:anchor=":~:text=It%20can%20also%20include%20tournaments,of%20a%20hang-out%20hub" w:history="1">
-        <w:r>
-          <w:rPr>
-            <w:rStyle w:val="Hyperlink"/>
-          </w:rPr>
-          <w:t>https://joinit.com/blog/what-is-a-gaming-lounge#:~:text=It%20can%20also%20include%20tournaments,of%20a%20hang-out%20hub</w:t>
-        </w:r>
-      </w:hyperlink>
-      <w:r>
-        <w:t>.</w:t>
-      </w:r>
-    </w:p>
-    <w:p>
-      <w:pPr>
-        <w:pStyle w:val="NormalWeb"/>
-        <w:ind w:left="567" w:hanging="567"/>
-      </w:pPr>
-    </w:p>
-    <w:p>
-      <w:pPr>
-        <w:rPr>
-          <w:rFonts w:ascii="Times New Roman" w:hAnsi="Times New Roman" w:cs="Times New Roman"/>
-        </w:rPr>
-      </w:pPr>
-      <w:r>
-        <w:rPr>
-          <w:rFonts w:ascii="Times New Roman" w:hAnsi="Times New Roman" w:cs="Times New Roman"/>
-        </w:rPr>
-        <w:br w:type="page"/>
-      </w:r>
-    </w:p>
-    <w:p>
-      <w:pPr>
-        <w:pStyle w:val="Heading1"/>
-        <w:jc w:val="center"/>
-        <w:rPr>
-          <w:rFonts w:ascii="Times New Roman" w:hAnsi="Times New Roman" w:cs="Times New Roman"/>
-        </w:rPr>
-      </w:pPr>
-      <w:bookmarkStart w:id="16" w:name="_Toc177367624"/>
-      <w:r>
-        <w:rPr>
-          <w:rFonts w:ascii="Times New Roman" w:hAnsi="Times New Roman" w:cs="Times New Roman"/>
-        </w:rPr>
         <w:lastRenderedPageBreak/>
-        <w:t>Project Plan</w:t>
-      </w:r>
-      <w:bookmarkEnd w:id="16"/>
-    </w:p>
-    <w:p>
-      <w:pPr>
-        <w:pBdr>
-          <w:bottom w:val="single" w:sz="6" w:space="1" w:color="auto"/>
-        </w:pBdr>
-        <w:rPr>
-          <w:rFonts w:ascii="Times New Roman" w:hAnsi="Times New Roman" w:cs="Times New Roman"/>
-        </w:rPr>
-      </w:pPr>
-    </w:p>
-    <w:p>
-      <w:pPr>
-        <w:jc w:val="center"/>
-        <w:rPr>
-          <w:rFonts w:ascii="Times New Roman" w:hAnsi="Times New Roman" w:cs="Times New Roman"/>
-        </w:rPr>
-      </w:pPr>
-      <w:r>
-        <w:rPr>
-          <w:rFonts w:ascii="Times New Roman" w:hAnsi="Times New Roman" w:cs="Times New Roman"/>
-          <w:noProof/>
+        <w:drawing>
+          <wp:inline distT="0" distB="0" distL="0" distR="0" wp14:anchorId="12C5012C" wp14:editId="2ACAB43A">
+            <wp:extent cx="3839111" cy="2791215"/>
+            <wp:effectExtent l="0" t="0" r="9525" b="9525"/>
+            <wp:docPr id="13" name="Picture 13"/>
+            <wp:cNvGraphicFramePr>
+              <a:graphicFrameLocks xmlns:a="http://schemas.openxmlformats.org/drawingml/2006/main" noChangeAspect="1"/>
+            </wp:cNvGraphicFramePr>
+            <a:graphic xmlns:a="http://schemas.openxmlformats.org/drawingml/2006/main">
+              <a:graphicData uri="http://schemas.openxmlformats.org/drawingml/2006/picture">
+                <pic:pic xmlns:pic="http://schemas.openxmlformats.org/drawingml/2006/picture">
+                  <pic:nvPicPr>
+                    <pic:cNvPr id="1" name=""/>
+                    <pic:cNvPicPr/>
+                  </pic:nvPicPr>
+                  <pic:blipFill>
+                    <a:blip r:embed="rId13"/>
+                    <a:stretch>
+                      <a:fillRect/>
+                    </a:stretch>
+                  </pic:blipFill>
+                  <pic:spPr>
+                    <a:xfrm>
+                      <a:off x="0" y="0"/>
+                      <a:ext cx="3839111" cy="2791215"/>
+                    </a:xfrm>
+                    <a:prstGeom prst="rect">
+                      <a:avLst/>
+                    </a:prstGeom>
+                  </pic:spPr>
+                </pic:pic>
+              </a:graphicData>
+            </a:graphic>
+          </wp:inline>
+        </w:drawing>
+      </w:r>
+    </w:p>
+    <w:p>
+      <w:pPr>
+        <w:rPr>
+          <w:rFonts w:ascii="Times New Roman" w:hAnsi="Times New Roman" w:cs="Times New Roman"/>
           <w:sz w:val="24"/>
           <w:szCs w:val="24"/>
         </w:rPr>
+      </w:pPr>
+      <w:r>
+        <w:rPr>
+          <w:rFonts w:ascii="Times New Roman" w:hAnsi="Times New Roman" w:cs="Times New Roman"/>
+          <w:sz w:val="24"/>
+          <w:szCs w:val="24"/>
+        </w:rPr>
+        <w:t>Admin</w:t>
+      </w:r>
+    </w:p>
+    <w:p>
+      <w:pPr>
+        <w:rPr>
+          <w:rFonts w:ascii="Times New Roman" w:hAnsi="Times New Roman" w:cs="Times New Roman"/>
+          <w:sz w:val="24"/>
+          <w:szCs w:val="24"/>
+        </w:rPr>
+      </w:pPr>
+      <w:r>
+        <w:rPr>
+          <w:rFonts w:ascii="Times New Roman" w:hAnsi="Times New Roman" w:cs="Times New Roman"/>
+          <w:sz w:val="24"/>
+          <w:szCs w:val="24"/>
+        </w:rPr>
         <w:drawing>
-          <wp:inline distT="0" distB="0" distL="0" distR="0" wp14:anchorId="657F37AD" wp14:editId="5C87D3E5">
-            <wp:extent cx="5687219" cy="4286848"/>
-            <wp:effectExtent l="0" t="0" r="8890" b="0"/>
-            <wp:docPr id="1" name="Picture 1"/>
+          <wp:inline distT="0" distB="0" distL="0" distR="0" wp14:anchorId="3F8FB964" wp14:editId="07C7F7EA">
+            <wp:extent cx="4477375" cy="3600953"/>
+            <wp:effectExtent l="0" t="0" r="0" b="0"/>
+            <wp:docPr id="10" name="Picture 10"/>
             <wp:cNvGraphicFramePr>
               <a:graphicFrameLocks xmlns:a="http://schemas.openxmlformats.org/drawingml/2006/main" noChangeAspect="1"/>
             </wp:cNvGraphicFramePr>
@@ -3678,6 +3633,427 @@
                   <pic:spPr>
                     <a:xfrm>
                       <a:off x="0" y="0"/>
+                      <a:ext cx="4477375" cy="3600953"/>
+                    </a:xfrm>
+                    <a:prstGeom prst="rect">
+                      <a:avLst/>
+                    </a:prstGeom>
+                  </pic:spPr>
+                </pic:pic>
+              </a:graphicData>
+            </a:graphic>
+          </wp:inline>
+        </w:drawing>
+      </w:r>
+    </w:p>
+    <w:p>
+      <w:pPr>
+        <w:rPr>
+          <w:rFonts w:ascii="Times New Roman" w:hAnsi="Times New Roman" w:cs="Times New Roman"/>
+          <w:sz w:val="24"/>
+          <w:szCs w:val="24"/>
+        </w:rPr>
+      </w:pPr>
+      <w:r>
+        <w:rPr>
+          <w:rFonts w:ascii="Times New Roman" w:hAnsi="Times New Roman" w:cs="Times New Roman"/>
+          <w:sz w:val="24"/>
+          <w:szCs w:val="24"/>
+        </w:rPr>
+        <w:t>Contact Us</w:t>
+      </w:r>
+    </w:p>
+    <w:p>
+      <w:pPr>
+        <w:rPr>
+          <w:rFonts w:ascii="Times New Roman" w:hAnsi="Times New Roman" w:cs="Times New Roman"/>
+          <w:sz w:val="24"/>
+          <w:szCs w:val="24"/>
+        </w:rPr>
+      </w:pPr>
+      <w:r>
+        <w:rPr>
+          <w:rFonts w:ascii="Times New Roman" w:hAnsi="Times New Roman" w:cs="Times New Roman"/>
+          <w:sz w:val="24"/>
+          <w:szCs w:val="24"/>
+        </w:rPr>
+        <w:lastRenderedPageBreak/>
+        <w:drawing>
+          <wp:inline distT="0" distB="0" distL="0" distR="0" wp14:anchorId="5CBE1730" wp14:editId="038C6DEC">
+            <wp:extent cx="3562847" cy="2819794"/>
+            <wp:effectExtent l="0" t="0" r="0" b="0"/>
+            <wp:docPr id="12" name="Picture 12"/>
+            <wp:cNvGraphicFramePr>
+              <a:graphicFrameLocks xmlns:a="http://schemas.openxmlformats.org/drawingml/2006/main" noChangeAspect="1"/>
+            </wp:cNvGraphicFramePr>
+            <a:graphic xmlns:a="http://schemas.openxmlformats.org/drawingml/2006/main">
+              <a:graphicData uri="http://schemas.openxmlformats.org/drawingml/2006/picture">
+                <pic:pic xmlns:pic="http://schemas.openxmlformats.org/drawingml/2006/picture">
+                  <pic:nvPicPr>
+                    <pic:cNvPr id="1" name=""/>
+                    <pic:cNvPicPr/>
+                  </pic:nvPicPr>
+                  <pic:blipFill>
+                    <a:blip r:embed="rId15"/>
+                    <a:stretch>
+                      <a:fillRect/>
+                    </a:stretch>
+                  </pic:blipFill>
+                  <pic:spPr>
+                    <a:xfrm>
+                      <a:off x="0" y="0"/>
+                      <a:ext cx="3562847" cy="2819794"/>
+                    </a:xfrm>
+                    <a:prstGeom prst="rect">
+                      <a:avLst/>
+                    </a:prstGeom>
+                  </pic:spPr>
+                </pic:pic>
+              </a:graphicData>
+            </a:graphic>
+          </wp:inline>
+        </w:drawing>
+      </w:r>
+    </w:p>
+    <w:p>
+      <w:pPr>
+        <w:rPr>
+          <w:rFonts w:ascii="Times New Roman" w:hAnsi="Times New Roman" w:cs="Times New Roman"/>
+          <w:sz w:val="24"/>
+          <w:szCs w:val="24"/>
+        </w:rPr>
+      </w:pPr>
+    </w:p>
+    <w:p>
+      <w:pPr>
+        <w:rPr>
+          <w:rFonts w:ascii="Times New Roman" w:hAnsi="Times New Roman" w:cs="Times New Roman"/>
+        </w:rPr>
+      </w:pPr>
+      <w:r>
+        <w:rPr>
+          <w:rFonts w:ascii="Times New Roman" w:hAnsi="Times New Roman" w:cs="Times New Roman"/>
+        </w:rPr>
+        <w:br w:type="page"/>
+      </w:r>
+    </w:p>
+    <w:p>
+      <w:pPr>
+        <w:pStyle w:val="Heading1"/>
+        <w:jc w:val="center"/>
+        <w:rPr>
+          <w:rFonts w:ascii="Times New Roman" w:hAnsi="Times New Roman" w:cs="Times New Roman"/>
+        </w:rPr>
+      </w:pPr>
+      <w:bookmarkStart w:id="13" w:name="_Toc177367621"/>
+      <w:r>
+        <w:rPr>
+          <w:rFonts w:ascii="Times New Roman" w:hAnsi="Times New Roman" w:cs="Times New Roman"/>
+        </w:rPr>
+        <w:lastRenderedPageBreak/>
+        <w:t>Appendix 4</w:t>
+      </w:r>
+      <w:bookmarkEnd w:id="13"/>
+    </w:p>
+    <w:p>
+      <w:pPr>
+        <w:pBdr>
+          <w:bottom w:val="single" w:sz="6" w:space="1" w:color="auto"/>
+        </w:pBdr>
+        <w:rPr>
+          <w:rFonts w:ascii="Times New Roman" w:hAnsi="Times New Roman" w:cs="Times New Roman"/>
+        </w:rPr>
+      </w:pPr>
+    </w:p>
+    <w:p>
+      <w:pPr>
+        <w:rPr>
+          <w:rFonts w:ascii="Times New Roman" w:hAnsi="Times New Roman" w:cs="Times New Roman"/>
+        </w:rPr>
+      </w:pPr>
+      <w:r>
+        <w:rPr>
+          <w:rFonts w:ascii="Times New Roman" w:hAnsi="Times New Roman" w:cs="Times New Roman"/>
+          <w:noProof/>
+        </w:rPr>
+        <w:drawing>
+          <wp:inline distT="0" distB="0" distL="0" distR="0" wp14:anchorId="2DF6FAE1" wp14:editId="006328BD">
+            <wp:extent cx="5943600" cy="3616960"/>
+            <wp:effectExtent l="0" t="0" r="0" b="2540"/>
+            <wp:docPr id="3" name="Picture 3"/>
+            <wp:cNvGraphicFramePr>
+              <a:graphicFrameLocks xmlns:a="http://schemas.openxmlformats.org/drawingml/2006/main" noChangeAspect="1"/>
+            </wp:cNvGraphicFramePr>
+            <a:graphic xmlns:a="http://schemas.openxmlformats.org/drawingml/2006/main">
+              <a:graphicData uri="http://schemas.openxmlformats.org/drawingml/2006/picture">
+                <pic:pic xmlns:pic="http://schemas.openxmlformats.org/drawingml/2006/picture">
+                  <pic:nvPicPr>
+                    <pic:cNvPr id="1" name=""/>
+                    <pic:cNvPicPr/>
+                  </pic:nvPicPr>
+                  <pic:blipFill>
+                    <a:blip r:embed="rId16"/>
+                    <a:stretch>
+                      <a:fillRect/>
+                    </a:stretch>
+                  </pic:blipFill>
+                  <pic:spPr>
+                    <a:xfrm>
+                      <a:off x="0" y="0"/>
+                      <a:ext cx="5943600" cy="3616960"/>
+                    </a:xfrm>
+                    <a:prstGeom prst="rect">
+                      <a:avLst/>
+                    </a:prstGeom>
+                  </pic:spPr>
+                </pic:pic>
+              </a:graphicData>
+            </a:graphic>
+          </wp:inline>
+        </w:drawing>
+      </w:r>
+      <w:r>
+        <w:rPr>
+          <w:rFonts w:ascii="Times New Roman" w:hAnsi="Times New Roman" w:cs="Times New Roman"/>
+        </w:rPr>
+        <w:br w:type="page"/>
+      </w:r>
+    </w:p>
+    <w:p>
+      <w:pPr>
+        <w:pStyle w:val="Heading1"/>
+        <w:jc w:val="center"/>
+        <w:rPr>
+          <w:rFonts w:ascii="Times New Roman" w:hAnsi="Times New Roman" w:cs="Times New Roman"/>
+        </w:rPr>
+      </w:pPr>
+      <w:bookmarkStart w:id="14" w:name="_Toc177367622"/>
+      <w:r>
+        <w:rPr>
+          <w:rFonts w:ascii="Times New Roman" w:hAnsi="Times New Roman" w:cs="Times New Roman"/>
+        </w:rPr>
+        <w:lastRenderedPageBreak/>
+        <w:t>Appendix 5</w:t>
+      </w:r>
+      <w:bookmarkEnd w:id="14"/>
+    </w:p>
+    <w:p>
+      <w:pPr>
+        <w:pBdr>
+          <w:bottom w:val="single" w:sz="6" w:space="1" w:color="auto"/>
+        </w:pBdr>
+        <w:rPr>
+          <w:rFonts w:ascii="Times New Roman" w:hAnsi="Times New Roman" w:cs="Times New Roman"/>
+        </w:rPr>
+      </w:pPr>
+    </w:p>
+    <w:p>
+      <w:pPr>
+        <w:rPr>
+          <w:rFonts w:ascii="Times New Roman" w:hAnsi="Times New Roman" w:cs="Times New Roman"/>
+        </w:rPr>
+      </w:pPr>
+      <w:proofErr w:type="spellStart"/>
+      <w:r>
+        <w:rPr>
+          <w:rFonts w:ascii="Times New Roman" w:hAnsi="Times New Roman" w:cs="Times New Roman"/>
+        </w:rPr>
+        <w:t>Brandbook</w:t>
+      </w:r>
+      <w:proofErr w:type="spellEnd"/>
+      <w:r>
+        <w:rPr>
+          <w:rFonts w:ascii="Times New Roman" w:hAnsi="Times New Roman" w:cs="Times New Roman"/>
+        </w:rPr>
+        <w:t xml:space="preserve">: </w:t>
+      </w:r>
+      <w:hyperlink r:id="rId17" w:history="1">
+        <w:r>
+          <w:rPr>
+            <w:rStyle w:val="Hyperlink"/>
+            <w:rFonts w:ascii="Times New Roman" w:hAnsi="Times New Roman" w:cs="Times New Roman"/>
+          </w:rPr>
+          <w:t>https://drive.google.com/file/d/1xL7Bh2PAx9VDa0G0FhvGnrX-cA8brzgo/view?usp=drive_link</w:t>
+        </w:r>
+      </w:hyperlink>
+    </w:p>
+    <w:p>
+      <w:pPr>
+        <w:rPr>
+          <w:rFonts w:ascii="Times New Roman" w:hAnsi="Times New Roman" w:cs="Times New Roman"/>
+        </w:rPr>
+      </w:pPr>
+      <w:r>
+        <w:rPr>
+          <w:rFonts w:ascii="Times New Roman" w:hAnsi="Times New Roman" w:cs="Times New Roman"/>
+        </w:rPr>
+        <w:br w:type="page"/>
+      </w:r>
+    </w:p>
+    <w:p>
+      <w:pPr>
+        <w:pStyle w:val="Heading1"/>
+        <w:jc w:val="center"/>
+        <w:rPr>
+          <w:rFonts w:ascii="Times New Roman" w:hAnsi="Times New Roman" w:cs="Times New Roman"/>
+        </w:rPr>
+      </w:pPr>
+      <w:bookmarkStart w:id="15" w:name="_Toc177367623"/>
+      <w:r>
+        <w:rPr>
+          <w:rFonts w:ascii="Times New Roman" w:hAnsi="Times New Roman" w:cs="Times New Roman"/>
+        </w:rPr>
+        <w:lastRenderedPageBreak/>
+        <w:t>References</w:t>
+      </w:r>
+      <w:bookmarkEnd w:id="15"/>
+    </w:p>
+    <w:p>
+      <w:pPr>
+        <w:pBdr>
+          <w:bottom w:val="single" w:sz="6" w:space="1" w:color="auto"/>
+        </w:pBdr>
+        <w:rPr>
+          <w:rFonts w:ascii="Times New Roman" w:hAnsi="Times New Roman" w:cs="Times New Roman"/>
+        </w:rPr>
+      </w:pPr>
+    </w:p>
+    <w:p>
+      <w:pPr>
+        <w:rPr>
+          <w:rFonts w:ascii="Times New Roman" w:hAnsi="Times New Roman" w:cs="Times New Roman"/>
+          <w:sz w:val="24"/>
+          <w:szCs w:val="24"/>
+        </w:rPr>
+      </w:pPr>
+    </w:p>
+    <w:p>
+      <w:pPr>
+        <w:pStyle w:val="NormalWeb"/>
+        <w:ind w:left="567" w:hanging="567"/>
+      </w:pPr>
+      <w:r>
+        <w:t xml:space="preserve">Hefner, T. (2022, May 3). </w:t>
+      </w:r>
+      <w:r>
+        <w:rPr>
+          <w:i/>
+          <w:iCs/>
+        </w:rPr>
+        <w:t xml:space="preserve">What is a gaming </w:t>
+      </w:r>
+      <w:proofErr w:type="gramStart"/>
+      <w:r>
+        <w:rPr>
+          <w:i/>
+          <w:iCs/>
+        </w:rPr>
+        <w:t>lounge?</w:t>
+      </w:r>
+      <w:r>
+        <w:t>.</w:t>
+      </w:r>
+      <w:proofErr w:type="gramEnd"/>
+      <w:r>
+        <w:t xml:space="preserve"> Join It. </w:t>
+      </w:r>
+      <w:hyperlink r:id="rId18" w:anchor=":~:text=It%20can%20also%20include%20tournaments,of%20a%20hang-out%20hub" w:history="1">
+        <w:r>
+          <w:rPr>
+            <w:rStyle w:val="Hyperlink"/>
+          </w:rPr>
+          <w:t>https://joinit.com/blog/what-is-a-gaming-lounge#:~:text=It%20can%20also%20include%20tournaments,of%20a%20hang-out%20hub</w:t>
+        </w:r>
+      </w:hyperlink>
+      <w:r>
+        <w:t>.</w:t>
+      </w:r>
+    </w:p>
+    <w:p>
+      <w:pPr>
+        <w:pStyle w:val="NormalWeb"/>
+        <w:ind w:left="567" w:hanging="567"/>
+      </w:pPr>
+    </w:p>
+    <w:p>
+      <w:pPr>
+        <w:rPr>
+          <w:rFonts w:ascii="Times New Roman" w:hAnsi="Times New Roman" w:cs="Times New Roman"/>
+        </w:rPr>
+      </w:pPr>
+      <w:r>
+        <w:rPr>
+          <w:rFonts w:ascii="Times New Roman" w:hAnsi="Times New Roman" w:cs="Times New Roman"/>
+        </w:rPr>
+        <w:br w:type="page"/>
+      </w:r>
+    </w:p>
+    <w:p>
+      <w:pPr>
+        <w:pStyle w:val="Heading1"/>
+        <w:jc w:val="center"/>
+        <w:rPr>
+          <w:rFonts w:ascii="Times New Roman" w:hAnsi="Times New Roman" w:cs="Times New Roman"/>
+        </w:rPr>
+      </w:pPr>
+      <w:bookmarkStart w:id="16" w:name="_Toc177367624"/>
+      <w:r>
+        <w:rPr>
+          <w:rFonts w:ascii="Times New Roman" w:hAnsi="Times New Roman" w:cs="Times New Roman"/>
+        </w:rPr>
+        <w:lastRenderedPageBreak/>
+        <w:t>Project Plan</w:t>
+      </w:r>
+      <w:bookmarkEnd w:id="16"/>
+    </w:p>
+    <w:p>
+      <w:pPr>
+        <w:pBdr>
+          <w:bottom w:val="single" w:sz="6" w:space="1" w:color="auto"/>
+        </w:pBdr>
+        <w:rPr>
+          <w:rFonts w:ascii="Times New Roman" w:hAnsi="Times New Roman" w:cs="Times New Roman"/>
+        </w:rPr>
+      </w:pPr>
+    </w:p>
+    <w:p>
+      <w:pPr>
+        <w:jc w:val="center"/>
+        <w:rPr>
+          <w:rFonts w:ascii="Times New Roman" w:hAnsi="Times New Roman" w:cs="Times New Roman"/>
+        </w:rPr>
+      </w:pPr>
+      <w:r>
+        <w:rPr>
+          <w:rFonts w:ascii="Times New Roman" w:hAnsi="Times New Roman" w:cs="Times New Roman"/>
+          <w:noProof/>
+          <w:sz w:val="24"/>
+          <w:szCs w:val="24"/>
+        </w:rPr>
+        <w:drawing>
+          <wp:inline distT="0" distB="0" distL="0" distR="0" wp14:anchorId="657F37AD" wp14:editId="5C87D3E5">
+            <wp:extent cx="5687219" cy="4286848"/>
+            <wp:effectExtent l="0" t="0" r="8890" b="0"/>
+            <wp:docPr id="1" name="Picture 1"/>
+            <wp:cNvGraphicFramePr>
+              <a:graphicFrameLocks xmlns:a="http://schemas.openxmlformats.org/drawingml/2006/main" noChangeAspect="1"/>
+            </wp:cNvGraphicFramePr>
+            <a:graphic xmlns:a="http://schemas.openxmlformats.org/drawingml/2006/main">
+              <a:graphicData uri="http://schemas.openxmlformats.org/drawingml/2006/picture">
+                <pic:pic xmlns:pic="http://schemas.openxmlformats.org/drawingml/2006/picture">
+                  <pic:nvPicPr>
+                    <pic:cNvPr id="1" name=""/>
+                    <pic:cNvPicPr/>
+                  </pic:nvPicPr>
+                  <pic:blipFill>
+                    <a:blip r:embed="rId19"/>
+                    <a:stretch>
+                      <a:fillRect/>
+                    </a:stretch>
+                  </pic:blipFill>
+                  <pic:spPr>
+                    <a:xfrm>
+                      <a:off x="0" y="0"/>
                       <a:ext cx="5687219" cy="4286848"/>
                     </a:xfrm>
                     <a:prstGeom prst="rect">
@@ -3698,7 +4074,7 @@
           <w:rFonts w:ascii="Times New Roman" w:hAnsi="Times New Roman" w:cs="Times New Roman"/>
         </w:rPr>
       </w:pPr>
-      <w:hyperlink r:id="rId15" w:history="1">
+      <w:hyperlink r:id="rId20" w:history="1">
         <w:r>
           <w:rPr>
             <w:rStyle w:val="Hyperlink"/>

</xml_diff>

<commit_message>
Updated executive overview deliverable 4
</commit_message>
<xml_diff>
--- a/Deliverable 4/Sys_Dev_Deliverable04.docx
+++ b/Deliverable 4/Sys_Dev_Deliverable04.docx
@@ -1,6 +1,6 @@
 
 <file path=word/document.xml><?xml version="1.0" encoding="utf-8"?>
-<w:document xmlns:wpc="http://schemas.microsoft.com/office/word/2010/wordprocessingCanvas" xmlns:cx="http://schemas.microsoft.com/office/drawing/2014/chartex" xmlns:cx1="http://schemas.microsoft.com/office/drawing/2015/9/8/chartex" xmlns:cx2="http://schemas.microsoft.com/office/drawing/2015/10/21/chartex" xmlns:cx3="http://schemas.microsoft.com/office/drawing/2016/5/9/chartex" xmlns:cx4="http://schemas.microsoft.com/office/drawing/2016/5/10/chartex" xmlns:cx5="http://schemas.microsoft.com/office/drawing/2016/5/11/chartex" xmlns:cx6="http://schemas.microsoft.com/office/drawing/2016/5/12/chartex" xmlns:cx7="http://schemas.microsoft.com/office/drawing/2016/5/13/chartex" xmlns:cx8="http://schemas.microsoft.com/office/drawing/2016/5/14/chartex" xmlns:mc="http://schemas.openxmlformats.org/markup-compatibility/2006" xmlns:aink="http://schemas.microsoft.com/office/drawing/2016/ink" xmlns:am3d="http://schemas.microsoft.com/office/drawing/2017/model3d" xmlns:o="urn:schemas-microsoft-com:office:office" xmlns:r="http://schemas.openxmlformats.org/officeDocument/2006/relationships" xmlns:m="http://schemas.openxmlformats.org/officeDocument/2006/math" xmlns:v="urn:schemas-microsoft-com:vml" xmlns:wp14="http://schemas.microsoft.com/office/word/2010/wordprocessingDrawing" xmlns:wp="http://schemas.openxmlformats.org/drawingml/2006/wordprocessingDrawing" xmlns:w10="urn:schemas-microsoft-com:office:word" xmlns:w="http://schemas.openxmlformats.org/wordprocessingml/2006/main" xmlns:w14="http://schemas.microsoft.com/office/word/2010/wordml" xmlns:w15="http://schemas.microsoft.com/office/word/2012/wordml" xmlns:w16cex="http://schemas.microsoft.com/office/word/2018/wordml/cex" xmlns:w16cid="http://schemas.microsoft.com/office/word/2016/wordml/cid" xmlns:w16="http://schemas.microsoft.com/office/word/2018/wordml" xmlns:w16sdtdh="http://schemas.microsoft.com/office/word/2020/wordml/sdtdatahash" xmlns:w16se="http://schemas.microsoft.com/office/word/2015/wordml/symex" xmlns:wpg="http://schemas.microsoft.com/office/word/2010/wordprocessingGroup" xmlns:wpi="http://schemas.microsoft.com/office/word/2010/wordprocessingInk" xmlns:wne="http://schemas.microsoft.com/office/word/2006/wordml" xmlns:wps="http://schemas.microsoft.com/office/word/2010/wordprocessingShape" mc:Ignorable="w14 w15 w16se w16cid w16 w16cex w16sdtdh wp14">
+<w:document xmlns:wpc="http://schemas.microsoft.com/office/word/2010/wordprocessingCanvas" xmlns:cx="http://schemas.microsoft.com/office/drawing/2014/chartex" xmlns:cx1="http://schemas.microsoft.com/office/drawing/2015/9/8/chartex" xmlns:cx2="http://schemas.microsoft.com/office/drawing/2015/10/21/chartex" xmlns:cx3="http://schemas.microsoft.com/office/drawing/2016/5/9/chartex" xmlns:cx4="http://schemas.microsoft.com/office/drawing/2016/5/10/chartex" xmlns:cx5="http://schemas.microsoft.com/office/drawing/2016/5/11/chartex" xmlns:cx6="http://schemas.microsoft.com/office/drawing/2016/5/12/chartex" xmlns:cx7="http://schemas.microsoft.com/office/drawing/2016/5/13/chartex" xmlns:cx8="http://schemas.microsoft.com/office/drawing/2016/5/14/chartex" xmlns:mc="http://schemas.openxmlformats.org/markup-compatibility/2006" xmlns:aink="http://schemas.microsoft.com/office/drawing/2016/ink" xmlns:am3d="http://schemas.microsoft.com/office/drawing/2017/model3d" xmlns:o="urn:schemas-microsoft-com:office:office" xmlns:oel="http://schemas.microsoft.com/office/2019/extlst" xmlns:r="http://schemas.openxmlformats.org/officeDocument/2006/relationships" xmlns:m="http://schemas.openxmlformats.org/officeDocument/2006/math" xmlns:v="urn:schemas-microsoft-com:vml" xmlns:wp14="http://schemas.microsoft.com/office/word/2010/wordprocessingDrawing" xmlns:wp="http://schemas.openxmlformats.org/drawingml/2006/wordprocessingDrawing" xmlns:w10="urn:schemas-microsoft-com:office:word" xmlns:w="http://schemas.openxmlformats.org/wordprocessingml/2006/main" xmlns:w14="http://schemas.microsoft.com/office/word/2010/wordml" xmlns:w15="http://schemas.microsoft.com/office/word/2012/wordml" xmlns:w16cex="http://schemas.microsoft.com/office/word/2018/wordml/cex" xmlns:w16cid="http://schemas.microsoft.com/office/word/2016/wordml/cid" xmlns:w16="http://schemas.microsoft.com/office/word/2018/wordml" xmlns:w16du="http://schemas.microsoft.com/office/word/2023/wordml/word16du" xmlns:w16sdtdh="http://schemas.microsoft.com/office/word/2020/wordml/sdtdatahash" xmlns:w16se="http://schemas.microsoft.com/office/word/2015/wordml/symex" xmlns:wpg="http://schemas.microsoft.com/office/word/2010/wordprocessingGroup" xmlns:wpi="http://schemas.microsoft.com/office/word/2010/wordprocessingInk" xmlns:wne="http://schemas.microsoft.com/office/word/2006/wordml" xmlns:wps="http://schemas.microsoft.com/office/word/2010/wordprocessingShape" mc:Ignorable="w14 w15 w16se w16cid w16 w16cex w16sdtdh w16du wp14">
   <w:body>
     <w:p>
       <w:pPr>
@@ -334,8 +334,19 @@
           <w:spacing w:val="-2"/>
           <w:lang w:val="fr-CA"/>
         </w:rPr>
-        <w:t>Gennaro Finelli</w:t>
-      </w:r>
+        <w:t xml:space="preserve">Gennaro </w:t>
+      </w:r>
+      <w:proofErr w:type="spellStart"/>
+      <w:r>
+        <w:rPr>
+          <w:rFonts w:ascii="Times New Roman" w:hAnsi="Times New Roman" w:cs="Times New Roman"/>
+          <w:color w:val="0D0D0D"/>
+          <w:spacing w:val="-2"/>
+          <w:lang w:val="fr-CA"/>
+        </w:rPr>
+        <w:t>Finelli</w:t>
+      </w:r>
+      <w:proofErr w:type="spellEnd"/>
     </w:p>
     <w:p>
       <w:pPr>
@@ -357,7 +368,27 @@
           <w:spacing w:val="-2"/>
           <w:lang w:val="fr-CA"/>
         </w:rPr>
-        <w:t>Mohammed Hosein Ali</w:t>
+        <w:t xml:space="preserve">Mohammed </w:t>
+      </w:r>
+      <w:proofErr w:type="spellStart"/>
+      <w:r>
+        <w:rPr>
+          <w:rFonts w:ascii="Times New Roman" w:hAnsi="Times New Roman" w:cs="Times New Roman"/>
+          <w:color w:val="0D0D0D"/>
+          <w:spacing w:val="-2"/>
+          <w:lang w:val="fr-CA"/>
+        </w:rPr>
+        <w:t>Hosein</w:t>
+      </w:r>
+      <w:proofErr w:type="spellEnd"/>
+      <w:r>
+        <w:rPr>
+          <w:rFonts w:ascii="Times New Roman" w:hAnsi="Times New Roman" w:cs="Times New Roman"/>
+          <w:color w:val="0D0D0D"/>
+          <w:spacing w:val="-2"/>
+          <w:lang w:val="fr-CA"/>
+        </w:rPr>
+        <w:t xml:space="preserve"> Ali</w:t>
       </w:r>
     </w:p>
     <w:p>
@@ -464,8 +495,17 @@
           <w:rFonts w:ascii="Times New Roman" w:hAnsi="Times New Roman" w:cs="Times New Roman"/>
           <w:color w:val="0D0D0D"/>
         </w:rPr>
-        <w:t>In collaboration with CyberStation</w:t>
-      </w:r>
+        <w:t xml:space="preserve">In collaboration with </w:t>
+      </w:r>
+      <w:proofErr w:type="spellStart"/>
+      <w:r>
+        <w:rPr>
+          <w:rFonts w:ascii="Times New Roman" w:hAnsi="Times New Roman" w:cs="Times New Roman"/>
+          <w:color w:val="0D0D0D"/>
+        </w:rPr>
+        <w:t>CyberStation</w:t>
+      </w:r>
+      <w:proofErr w:type="spellEnd"/>
     </w:p>
     <w:p>
       <w:pPr>
@@ -967,7 +1007,21 @@
         <w:rPr>
           <w:rFonts w:ascii="Times New Roman" w:hAnsi="Times New Roman" w:cs="Times New Roman"/>
         </w:rPr>
-        <w:t>this deliverable,</w:t>
+        <w:t xml:space="preserve">this </w:t>
+      </w:r>
+      <w:proofErr w:type="gramStart"/>
+      <w:r>
+        <w:rPr>
+          <w:rFonts w:ascii="Times New Roman" w:hAnsi="Times New Roman" w:cs="Times New Roman"/>
+        </w:rPr>
+        <w:t>deliverable</w:t>
+      </w:r>
+      <w:proofErr w:type="gramEnd"/>
+      <w:r>
+        <w:rPr>
+          <w:rFonts w:ascii="Times New Roman" w:hAnsi="Times New Roman" w:cs="Times New Roman"/>
+        </w:rPr>
+        <w:t>,</w:t>
       </w:r>
       <w:r>
         <w:rPr>
@@ -1338,7 +1392,21 @@
         <w:rPr>
           <w:rFonts w:ascii="Times New Roman" w:hAnsi="Times New Roman" w:cs="Times New Roman"/>
         </w:rPr>
-        <w:t>this deliverable,</w:t>
+        <w:t xml:space="preserve">this </w:t>
+      </w:r>
+      <w:proofErr w:type="gramStart"/>
+      <w:r>
+        <w:rPr>
+          <w:rFonts w:ascii="Times New Roman" w:hAnsi="Times New Roman" w:cs="Times New Roman"/>
+        </w:rPr>
+        <w:t>deliverable</w:t>
+      </w:r>
+      <w:proofErr w:type="gramEnd"/>
+      <w:r>
+        <w:rPr>
+          <w:rFonts w:ascii="Times New Roman" w:hAnsi="Times New Roman" w:cs="Times New Roman"/>
+        </w:rPr>
+        <w:t>,</w:t>
       </w:r>
       <w:r>
         <w:rPr>
@@ -1543,12 +1611,14 @@
         </w:rPr>
         <w:t xml:space="preserve"> </w:t>
       </w:r>
+      <w:proofErr w:type="gramStart"/>
       <w:r>
         <w:rPr>
           <w:rFonts w:ascii="Times New Roman" w:hAnsi="Times New Roman" w:cs="Times New Roman"/>
         </w:rPr>
         <w:t>W.D</w:t>
       </w:r>
+      <w:proofErr w:type="gramEnd"/>
     </w:p>
     <w:sdt>
       <w:sdtPr>
@@ -1599,8 +1669,9 @@
               <w:i w:val="0"/>
               <w:iCs w:val="0"/>
               <w:noProof/>
-              <w:sz w:val="22"/>
-              <w:szCs w:val="22"/>
+              <w:kern w:val="2"/>
+              <w:lang w:val="en-CA" w:eastAsia="en-CA"/>
+              <w14:ligatures w14:val="standardContextual"/>
             </w:rPr>
           </w:pPr>
           <w:r>
@@ -1625,7 +1696,7 @@
             </w:rPr>
             <w:fldChar w:fldCharType="separate"/>
           </w:r>
-          <w:hyperlink w:anchor="_Toc177367611" w:history="1">
+          <w:hyperlink w:anchor="_Toc180158222" w:history="1">
             <w:r>
               <w:rPr>
                 <w:rStyle w:val="Hyperlink"/>
@@ -1653,7 +1724,7 @@
                 <w:noProof/>
                 <w:webHidden/>
               </w:rPr>
-              <w:instrText xml:space="preserve"> PAGEREF _Toc177367611 \h </w:instrText>
+              <w:instrText xml:space="preserve"> PAGEREF _Toc180158222 \h </w:instrText>
             </w:r>
             <w:r>
               <w:rPr>
@@ -1697,11 +1768,12 @@
               <w:i w:val="0"/>
               <w:iCs w:val="0"/>
               <w:noProof/>
-              <w:sz w:val="22"/>
-              <w:szCs w:val="22"/>
+              <w:kern w:val="2"/>
+              <w:lang w:val="en-CA" w:eastAsia="en-CA"/>
+              <w14:ligatures w14:val="standardContextual"/>
             </w:rPr>
           </w:pPr>
-          <w:hyperlink w:anchor="_Toc177367612" w:history="1">
+          <w:hyperlink w:anchor="_Toc180158223" w:history="1">
             <w:r>
               <w:rPr>
                 <w:rStyle w:val="Hyperlink"/>
@@ -1729,7 +1801,7 @@
                 <w:noProof/>
                 <w:webHidden/>
               </w:rPr>
-              <w:instrText xml:space="preserve"> PAGEREF _Toc177367612 \h </w:instrText>
+              <w:instrText xml:space="preserve"> PAGEREF _Toc180158223 \h </w:instrText>
             </w:r>
             <w:r>
               <w:rPr>
@@ -1771,9 +1843,14 @@
               <w:b w:val="0"/>
               <w:bCs w:val="0"/>
               <w:noProof/>
+              <w:kern w:val="2"/>
+              <w:sz w:val="24"/>
+              <w:szCs w:val="24"/>
+              <w:lang w:val="en-CA" w:eastAsia="en-CA"/>
+              <w14:ligatures w14:val="standardContextual"/>
             </w:rPr>
           </w:pPr>
-          <w:hyperlink w:anchor="_Toc177367613" w:history="1">
+          <w:hyperlink w:anchor="_Toc180158224" w:history="1">
             <w:r>
               <w:rPr>
                 <w:rStyle w:val="Hyperlink"/>
@@ -1801,7 +1878,7 @@
                 <w:noProof/>
                 <w:webHidden/>
               </w:rPr>
-              <w:instrText xml:space="preserve"> PAGEREF _Toc177367613 \h </w:instrText>
+              <w:instrText xml:space="preserve"> PAGEREF _Toc180158224 \h </w:instrText>
             </w:r>
             <w:r>
               <w:rPr>
@@ -1843,9 +1920,14 @@
               <w:b w:val="0"/>
               <w:bCs w:val="0"/>
               <w:noProof/>
+              <w:kern w:val="2"/>
+              <w:sz w:val="24"/>
+              <w:szCs w:val="24"/>
+              <w:lang w:val="en-CA" w:eastAsia="en-CA"/>
+              <w14:ligatures w14:val="standardContextual"/>
             </w:rPr>
           </w:pPr>
-          <w:hyperlink w:anchor="_Toc177367614" w:history="1">
+          <w:hyperlink w:anchor="_Toc180158225" w:history="1">
             <w:r>
               <w:rPr>
                 <w:rStyle w:val="Hyperlink"/>
@@ -1873,7 +1955,7 @@
                 <w:noProof/>
                 <w:webHidden/>
               </w:rPr>
-              <w:instrText xml:space="preserve"> PAGEREF _Toc177367614 \h </w:instrText>
+              <w:instrText xml:space="preserve"> PAGEREF _Toc180158225 \h </w:instrText>
             </w:r>
             <w:r>
               <w:rPr>
@@ -1915,9 +1997,14 @@
               <w:b w:val="0"/>
               <w:bCs w:val="0"/>
               <w:noProof/>
+              <w:kern w:val="2"/>
+              <w:sz w:val="24"/>
+              <w:szCs w:val="24"/>
+              <w:lang w:val="en-CA" w:eastAsia="en-CA"/>
+              <w14:ligatures w14:val="standardContextual"/>
             </w:rPr>
           </w:pPr>
-          <w:hyperlink w:anchor="_Toc177367615" w:history="1">
+          <w:hyperlink w:anchor="_Toc180158226" w:history="1">
             <w:r>
               <w:rPr>
                 <w:rStyle w:val="Hyperlink"/>
@@ -1945,7 +2032,7 @@
                 <w:noProof/>
                 <w:webHidden/>
               </w:rPr>
-              <w:instrText xml:space="preserve"> PAGEREF _Toc177367615 \h </w:instrText>
+              <w:instrText xml:space="preserve"> PAGEREF _Toc180158226 \h </w:instrText>
             </w:r>
             <w:r>
               <w:rPr>
@@ -1987,9 +2074,14 @@
               <w:b w:val="0"/>
               <w:bCs w:val="0"/>
               <w:noProof/>
+              <w:kern w:val="2"/>
+              <w:sz w:val="24"/>
+              <w:szCs w:val="24"/>
+              <w:lang w:val="en-CA" w:eastAsia="en-CA"/>
+              <w14:ligatures w14:val="standardContextual"/>
             </w:rPr>
           </w:pPr>
-          <w:hyperlink w:anchor="_Toc177367616" w:history="1">
+          <w:hyperlink w:anchor="_Toc180158227" w:history="1">
             <w:r>
               <w:rPr>
                 <w:rStyle w:val="Hyperlink"/>
@@ -2017,7 +2109,7 @@
                 <w:noProof/>
                 <w:webHidden/>
               </w:rPr>
-              <w:instrText xml:space="preserve"> PAGEREF _Toc177367616 \h </w:instrText>
+              <w:instrText xml:space="preserve"> PAGEREF _Toc180158227 \h </w:instrText>
             </w:r>
             <w:r>
               <w:rPr>
@@ -2061,11 +2153,12 @@
               <w:i w:val="0"/>
               <w:iCs w:val="0"/>
               <w:noProof/>
-              <w:sz w:val="22"/>
-              <w:szCs w:val="22"/>
+              <w:kern w:val="2"/>
+              <w:lang w:val="en-CA" w:eastAsia="en-CA"/>
+              <w14:ligatures w14:val="standardContextual"/>
             </w:rPr>
           </w:pPr>
-          <w:hyperlink w:anchor="_Toc177367617" w:history="1">
+          <w:hyperlink w:anchor="_Toc180158228" w:history="1">
             <w:r>
               <w:rPr>
                 <w:rStyle w:val="Hyperlink"/>
@@ -2093,7 +2186,7 @@
                 <w:noProof/>
                 <w:webHidden/>
               </w:rPr>
-              <w:instrText xml:space="preserve"> PAGEREF _Toc177367617 \h </w:instrText>
+              <w:instrText xml:space="preserve"> PAGEREF _Toc180158228 \h </w:instrText>
             </w:r>
             <w:r>
               <w:rPr>
@@ -2137,11 +2230,12 @@
               <w:i w:val="0"/>
               <w:iCs w:val="0"/>
               <w:noProof/>
-              <w:sz w:val="22"/>
-              <w:szCs w:val="22"/>
+              <w:kern w:val="2"/>
+              <w:lang w:val="en-CA" w:eastAsia="en-CA"/>
+              <w14:ligatures w14:val="standardContextual"/>
             </w:rPr>
           </w:pPr>
-          <w:hyperlink w:anchor="_Toc177367618" w:history="1">
+          <w:hyperlink w:anchor="_Toc180158229" w:history="1">
             <w:r>
               <w:rPr>
                 <w:rStyle w:val="Hyperlink"/>
@@ -2169,7 +2263,7 @@
                 <w:noProof/>
                 <w:webHidden/>
               </w:rPr>
-              <w:instrText xml:space="preserve"> PAGEREF _Toc177367618 \h </w:instrText>
+              <w:instrText xml:space="preserve"> PAGEREF _Toc180158229 \h </w:instrText>
             </w:r>
             <w:r>
               <w:rPr>
@@ -2213,11 +2307,12 @@
               <w:i w:val="0"/>
               <w:iCs w:val="0"/>
               <w:noProof/>
-              <w:sz w:val="22"/>
-              <w:szCs w:val="22"/>
+              <w:kern w:val="2"/>
+              <w:lang w:val="en-CA" w:eastAsia="en-CA"/>
+              <w14:ligatures w14:val="standardContextual"/>
             </w:rPr>
           </w:pPr>
-          <w:hyperlink w:anchor="_Toc177367619" w:history="1">
+          <w:hyperlink w:anchor="_Toc180158230" w:history="1">
             <w:r>
               <w:rPr>
                 <w:rStyle w:val="Hyperlink"/>
@@ -2245,7 +2340,7 @@
                 <w:noProof/>
                 <w:webHidden/>
               </w:rPr>
-              <w:instrText xml:space="preserve"> PAGEREF _Toc177367619 \h </w:instrText>
+              <w:instrText xml:space="preserve"> PAGEREF _Toc180158230 \h </w:instrText>
             </w:r>
             <w:r>
               <w:rPr>
@@ -2289,11 +2384,12 @@
               <w:i w:val="0"/>
               <w:iCs w:val="0"/>
               <w:noProof/>
-              <w:sz w:val="22"/>
-              <w:szCs w:val="22"/>
+              <w:kern w:val="2"/>
+              <w:lang w:val="en-CA" w:eastAsia="en-CA"/>
+              <w14:ligatures w14:val="standardContextual"/>
             </w:rPr>
           </w:pPr>
-          <w:hyperlink w:anchor="_Toc177367620" w:history="1">
+          <w:hyperlink w:anchor="_Toc180158231" w:history="1">
             <w:r>
               <w:rPr>
                 <w:rStyle w:val="Hyperlink"/>
@@ -2321,7 +2417,7 @@
                 <w:noProof/>
                 <w:webHidden/>
               </w:rPr>
-              <w:instrText xml:space="preserve"> PAGEREF _Toc177367620 \h </w:instrText>
+              <w:instrText xml:space="preserve"> PAGEREF _Toc180158231 \h </w:instrText>
             </w:r>
             <w:r>
               <w:rPr>
@@ -2365,11 +2461,12 @@
               <w:i w:val="0"/>
               <w:iCs w:val="0"/>
               <w:noProof/>
-              <w:sz w:val="22"/>
-              <w:szCs w:val="22"/>
+              <w:kern w:val="2"/>
+              <w:lang w:val="en-CA" w:eastAsia="en-CA"/>
+              <w14:ligatures w14:val="standardContextual"/>
             </w:rPr>
           </w:pPr>
-          <w:hyperlink w:anchor="_Toc177367621" w:history="1">
+          <w:hyperlink w:anchor="_Toc180158232" w:history="1">
             <w:r>
               <w:rPr>
                 <w:rStyle w:val="Hyperlink"/>
@@ -2397,7 +2494,7 @@
                 <w:noProof/>
                 <w:webHidden/>
               </w:rPr>
-              <w:instrText xml:space="preserve"> PAGEREF _Toc177367621 \h </w:instrText>
+              <w:instrText xml:space="preserve"> PAGEREF _Toc180158232 \h </w:instrText>
             </w:r>
             <w:r>
               <w:rPr>
@@ -2417,7 +2514,7 @@
                 <w:noProof/>
                 <w:webHidden/>
               </w:rPr>
-              <w:t>9</w:t>
+              <w:t>11</w:t>
             </w:r>
             <w:r>
               <w:rPr>
@@ -2441,11 +2538,12 @@
               <w:i w:val="0"/>
               <w:iCs w:val="0"/>
               <w:noProof/>
-              <w:sz w:val="22"/>
-              <w:szCs w:val="22"/>
+              <w:kern w:val="2"/>
+              <w:lang w:val="en-CA" w:eastAsia="en-CA"/>
+              <w14:ligatures w14:val="standardContextual"/>
             </w:rPr>
           </w:pPr>
-          <w:hyperlink w:anchor="_Toc177367622" w:history="1">
+          <w:hyperlink w:anchor="_Toc180158233" w:history="1">
             <w:r>
               <w:rPr>
                 <w:rStyle w:val="Hyperlink"/>
@@ -2473,7 +2571,7 @@
                 <w:noProof/>
                 <w:webHidden/>
               </w:rPr>
-              <w:instrText xml:space="preserve"> PAGEREF _Toc177367622 \h </w:instrText>
+              <w:instrText xml:space="preserve"> PAGEREF _Toc180158233 \h </w:instrText>
             </w:r>
             <w:r>
               <w:rPr>
@@ -2493,7 +2591,7 @@
                 <w:noProof/>
                 <w:webHidden/>
               </w:rPr>
-              <w:t>10</w:t>
+              <w:t>12</w:t>
             </w:r>
             <w:r>
               <w:rPr>
@@ -2517,11 +2615,12 @@
               <w:i w:val="0"/>
               <w:iCs w:val="0"/>
               <w:noProof/>
-              <w:sz w:val="22"/>
-              <w:szCs w:val="22"/>
+              <w:kern w:val="2"/>
+              <w:lang w:val="en-CA" w:eastAsia="en-CA"/>
+              <w14:ligatures w14:val="standardContextual"/>
             </w:rPr>
           </w:pPr>
-          <w:hyperlink w:anchor="_Toc177367623" w:history="1">
+          <w:hyperlink w:anchor="_Toc180158234" w:history="1">
             <w:r>
               <w:rPr>
                 <w:rStyle w:val="Hyperlink"/>
@@ -2549,7 +2648,7 @@
                 <w:noProof/>
                 <w:webHidden/>
               </w:rPr>
-              <w:instrText xml:space="preserve"> PAGEREF _Toc177367623 \h </w:instrText>
+              <w:instrText xml:space="preserve"> PAGEREF _Toc180158234 \h </w:instrText>
             </w:r>
             <w:r>
               <w:rPr>
@@ -2569,7 +2668,7 @@
                 <w:noProof/>
                 <w:webHidden/>
               </w:rPr>
-              <w:t>11</w:t>
+              <w:t>13</w:t>
             </w:r>
             <w:r>
               <w:rPr>
@@ -2593,11 +2692,12 @@
               <w:i w:val="0"/>
               <w:iCs w:val="0"/>
               <w:noProof/>
-              <w:sz w:val="22"/>
-              <w:szCs w:val="22"/>
+              <w:kern w:val="2"/>
+              <w:lang w:val="en-CA" w:eastAsia="en-CA"/>
+              <w14:ligatures w14:val="standardContextual"/>
             </w:rPr>
           </w:pPr>
-          <w:hyperlink w:anchor="_Toc177367624" w:history="1">
+          <w:hyperlink w:anchor="_Toc180158235" w:history="1">
             <w:r>
               <w:rPr>
                 <w:rStyle w:val="Hyperlink"/>
@@ -2625,7 +2725,7 @@
                 <w:noProof/>
                 <w:webHidden/>
               </w:rPr>
-              <w:instrText xml:space="preserve"> PAGEREF _Toc177367624 \h </w:instrText>
+              <w:instrText xml:space="preserve"> PAGEREF _Toc180158235 \h </w:instrText>
             </w:r>
             <w:r>
               <w:rPr>
@@ -2645,7 +2745,7 @@
                 <w:noProof/>
                 <w:webHidden/>
               </w:rPr>
-              <w:t>12</w:t>
+              <w:t>14</w:t>
             </w:r>
             <w:r>
               <w:rPr>
@@ -2700,7 +2800,7 @@
         </w:rPr>
       </w:pPr>
       <w:bookmarkStart w:id="2" w:name="_Toc175239558"/>
-      <w:bookmarkStart w:id="3" w:name="_Toc177367611"/>
+      <w:bookmarkStart w:id="3" w:name="_Toc180158222"/>
       <w:r>
         <w:rPr>
           <w:rFonts w:ascii="Times New Roman" w:hAnsi="Times New Roman" w:cs="Times New Roman"/>
@@ -2750,7 +2850,39 @@
           <w:sz w:val="24"/>
           <w:szCs w:val="24"/>
         </w:rPr>
-        <w:t>Cyber Station is a gaming lounge that provides its customers the opportunity to play video games, while being able to be served food and drinks to enhance the experience. It combines the ideas of an arcade with the latest consoles. Cyber Station has a great business environment but can be further developed an added online presence. Cyber Station has some current advertising through Instagram, and other websites that review Cyber Station, however they don’t have a website of their own. The staff is very friendly, and the business has great reviews. Our website will help the client and her staff with the organization of their reservations.</w:t>
+        <w:t xml:space="preserve">Cyber Station is a gaming lounge that provides its </w:t>
+      </w:r>
+      <w:r>
+        <w:rPr>
+          <w:rFonts w:ascii="Times New Roman" w:hAnsi="Times New Roman" w:cs="Times New Roman"/>
+          <w:sz w:val="24"/>
+          <w:szCs w:val="24"/>
+        </w:rPr>
+        <w:t>customers with</w:t>
+      </w:r>
+      <w:r>
+        <w:rPr>
+          <w:rFonts w:ascii="Times New Roman" w:hAnsi="Times New Roman" w:cs="Times New Roman"/>
+          <w:sz w:val="24"/>
+          <w:szCs w:val="24"/>
+        </w:rPr>
+        <w:t xml:space="preserve"> the opportunity to play video games, while being able to be served food and drinks to enhance the experience. It combines the ideas of an arcade with the latest consoles. Cyber Station has a great business environment but can be further </w:t>
+      </w:r>
+      <w:r>
+        <w:rPr>
+          <w:rFonts w:ascii="Times New Roman" w:hAnsi="Times New Roman" w:cs="Times New Roman"/>
+          <w:sz w:val="24"/>
+          <w:szCs w:val="24"/>
+        </w:rPr>
+        <w:t>developed with</w:t>
+      </w:r>
+      <w:r>
+        <w:rPr>
+          <w:rFonts w:ascii="Times New Roman" w:hAnsi="Times New Roman" w:cs="Times New Roman"/>
+          <w:sz w:val="24"/>
+          <w:szCs w:val="24"/>
+        </w:rPr>
+        <w:t xml:space="preserve"> an added online presence. Cyber Station has some current advertising through Instagram, and other websites that review Cyber Station, however they don’t have a website of their own. The staff is very friendly, and the business has great reviews. Our website will help the client and her staff with the organization of their reservations.</w:t>
       </w:r>
     </w:p>
     <w:p>
@@ -2777,24 +2909,27 @@
           <w:sz w:val="24"/>
           <w:szCs w:val="24"/>
         </w:rPr>
-        <w:t>Over the course of this deliverable, we booked a meeting with our client, which happened on the 10</w:t>
-      </w:r>
-      <w:r>
+        <w:t xml:space="preserve">In this deliverable, we had to create a flowchart, a use uml cases diagram, a sequence diagram and a uml class diagram. </w:t>
+      </w:r>
+    </w:p>
+    <w:p>
+      <w:pPr>
+        <w:spacing w:line="276" w:lineRule="auto"/>
+        <w:ind w:firstLine="720"/>
+        <w:jc w:val="both"/>
         <w:rPr>
           <w:rFonts w:ascii="Times New Roman" w:hAnsi="Times New Roman" w:cs="Times New Roman"/>
           <w:sz w:val="24"/>
           <w:szCs w:val="24"/>
-          <w:vertAlign w:val="superscript"/>
-        </w:rPr>
-        <w:t>th</w:t>
-      </w:r>
+        </w:rPr>
+      </w:pPr>
       <w:r>
         <w:rPr>
           <w:rFonts w:ascii="Times New Roman" w:hAnsi="Times New Roman" w:cs="Times New Roman"/>
           <w:sz w:val="24"/>
           <w:szCs w:val="24"/>
         </w:rPr>
-        <w:t xml:space="preserve"> of September. During the meeting we asked our client questions about what she wants on the webpage. We then translated the customer requirements to our user stories.</w:t>
+        <w:t>We mostly use draw.io to create these. We contacted the client through our main contact Mohammed, and every question we had goes through him. We were able to verify what she wants and her objectives for the website.</w:t>
       </w:r>
     </w:p>
     <w:p>
@@ -2821,7 +2956,7 @@
           <w:sz w:val="24"/>
           <w:szCs w:val="24"/>
         </w:rPr>
-        <w:t xml:space="preserve">For deliverable 3 we used Jira in order to help organize all our user stories. The user stories were made based on the answers to the questions we asked our client. We then created a test for each of </w:t>
+        <w:t>Deliverable 4 is a compilation of all our diagrams that acts as our model for the project, this deliverable helps us get an insight of the whole project and how the website will work in front and back matter.</w:t>
       </w:r>
       <w:r>
         <w:rPr>
@@ -2829,7 +2964,63 @@
           <w:sz w:val="24"/>
           <w:szCs w:val="24"/>
         </w:rPr>
-        <w:t>our user stories, based on our clients’ requirements. Finally, we separated the user stories into their appropriate section in the story map.</w:t>
+        <w:t xml:space="preserve"> </w:t>
+      </w:r>
+      <w:r>
+        <w:rPr>
+          <w:rFonts w:ascii="Times New Roman" w:hAnsi="Times New Roman" w:cs="Times New Roman"/>
+          <w:sz w:val="24"/>
+          <w:szCs w:val="24"/>
+        </w:rPr>
+        <w:t xml:space="preserve">It’s also our map if ever we get lost on what </w:t>
+      </w:r>
+      <w:r>
+        <w:rPr>
+          <w:rFonts w:ascii="Times New Roman" w:hAnsi="Times New Roman" w:cs="Times New Roman"/>
+          <w:sz w:val="24"/>
+          <w:szCs w:val="24"/>
+        </w:rPr>
+        <w:t xml:space="preserve">goals are for the website, </w:t>
+      </w:r>
+      <w:r>
+        <w:rPr>
+          <w:rFonts w:ascii="Times New Roman" w:hAnsi="Times New Roman" w:cs="Times New Roman"/>
+          <w:sz w:val="24"/>
+          <w:szCs w:val="24"/>
+        </w:rPr>
+        <w:t xml:space="preserve">and </w:t>
+      </w:r>
+      <w:r>
+        <w:rPr>
+          <w:rFonts w:ascii="Times New Roman" w:hAnsi="Times New Roman" w:cs="Times New Roman"/>
+          <w:sz w:val="24"/>
+          <w:szCs w:val="24"/>
+        </w:rPr>
+        <w:t xml:space="preserve">what class we </w:t>
+      </w:r>
+      <w:r>
+        <w:rPr>
+          <w:rFonts w:ascii="Times New Roman" w:hAnsi="Times New Roman" w:cs="Times New Roman"/>
+          <w:sz w:val="24"/>
+          <w:szCs w:val="24"/>
+        </w:rPr>
+        <w:t>must</w:t>
+      </w:r>
+      <w:r>
+        <w:rPr>
+          <w:rFonts w:ascii="Times New Roman" w:hAnsi="Times New Roman" w:cs="Times New Roman"/>
+          <w:sz w:val="24"/>
+          <w:szCs w:val="24"/>
+        </w:rPr>
+        <w:t xml:space="preserve"> use and do for the project</w:t>
+      </w:r>
+      <w:r>
+        <w:rPr>
+          <w:rFonts w:ascii="Times New Roman" w:hAnsi="Times New Roman" w:cs="Times New Roman"/>
+          <w:sz w:val="24"/>
+          <w:szCs w:val="24"/>
+        </w:rPr>
+        <w:t>.</w:t>
       </w:r>
     </w:p>
     <w:p>
@@ -2857,7 +3048,7 @@
           <w:rFonts w:ascii="Times New Roman" w:hAnsi="Times New Roman" w:cs="Times New Roman"/>
         </w:rPr>
       </w:pPr>
-      <w:bookmarkStart w:id="4" w:name="_Toc177367612"/>
+      <w:bookmarkStart w:id="4" w:name="_Toc180158223"/>
       <w:r>
         <w:rPr>
           <w:rFonts w:ascii="Times New Roman" w:hAnsi="Times New Roman" w:cs="Times New Roman"/>
@@ -2886,7 +3077,7 @@
           <w:u w:val="single"/>
         </w:rPr>
       </w:pPr>
-      <w:bookmarkStart w:id="5" w:name="_Toc177367613"/>
+      <w:bookmarkStart w:id="5" w:name="_Toc180158224"/>
       <w:r>
         <w:rPr>
           <w:rFonts w:ascii="Times New Roman" w:hAnsi="Times New Roman" w:cs="Times New Roman"/>
@@ -2928,7 +3119,7 @@
           <w:u w:val="single"/>
         </w:rPr>
       </w:pPr>
-      <w:bookmarkStart w:id="6" w:name="_Toc177367614"/>
+      <w:bookmarkStart w:id="6" w:name="_Toc180158225"/>
       <w:r>
         <w:rPr>
           <w:rFonts w:ascii="Times New Roman" w:hAnsi="Times New Roman" w:cs="Times New Roman"/>
@@ -2953,7 +3144,43 @@
           <w:sz w:val="24"/>
           <w:szCs w:val="24"/>
         </w:rPr>
-        <w:t>Cyber Station has a great business environment, but everything can be developed with added online presence which will be done along the process of this project. Currently, Cyber Station has some advertising through the internet in the form of Instagram and other websites that review the platform, but it is missing its own website. Not only does creating its own website boost the business’ online presence but also helps the staff have an easier time doing their job. Reservations of consoles will also aid customers see if a spot is free or reserved so they can manage their time better. The staff is very friendly, and the business has a great review online. In all, the business has a great environment for both the staff and the customers.</w:t>
+        <w:t xml:space="preserve">Cyber Station has a great business environment, but everything can be developed with added online presence which will be done </w:t>
+      </w:r>
+      <w:proofErr w:type="gramStart"/>
+      <w:r>
+        <w:rPr>
+          <w:rFonts w:ascii="Times New Roman" w:hAnsi="Times New Roman" w:cs="Times New Roman"/>
+          <w:sz w:val="24"/>
+          <w:szCs w:val="24"/>
+        </w:rPr>
+        <w:t>along</w:t>
+      </w:r>
+      <w:proofErr w:type="gramEnd"/>
+      <w:r>
+        <w:rPr>
+          <w:rFonts w:ascii="Times New Roman" w:hAnsi="Times New Roman" w:cs="Times New Roman"/>
+          <w:sz w:val="24"/>
+          <w:szCs w:val="24"/>
+        </w:rPr>
+        <w:t xml:space="preserve"> the process of this project. Currently, Cyber Station has some advertising through the internet in the form of Instagram and other websites that review the platform, but it is missing its own website. Not only does creating its own website boost the business’ online presence but also helps the staff have an easier time doing their job. Reservations of consoles will also </w:t>
+      </w:r>
+      <w:proofErr w:type="gramStart"/>
+      <w:r>
+        <w:rPr>
+          <w:rFonts w:ascii="Times New Roman" w:hAnsi="Times New Roman" w:cs="Times New Roman"/>
+          <w:sz w:val="24"/>
+          <w:szCs w:val="24"/>
+        </w:rPr>
+        <w:t>aid</w:t>
+      </w:r>
+      <w:proofErr w:type="gramEnd"/>
+      <w:r>
+        <w:rPr>
+          <w:rFonts w:ascii="Times New Roman" w:hAnsi="Times New Roman" w:cs="Times New Roman"/>
+          <w:sz w:val="24"/>
+          <w:szCs w:val="24"/>
+        </w:rPr>
+        <w:t xml:space="preserve"> customers see if a spot is free or reserved so they can manage their time better. The staff is very friendly, and the business has a great review online. In all, the business has a great environment for both the staff and the customers.</w:t>
       </w:r>
     </w:p>
     <w:p>
@@ -2975,7 +3202,7 @@
           <w:u w:val="single"/>
         </w:rPr>
       </w:pPr>
-      <w:bookmarkStart w:id="7" w:name="_Toc177367615"/>
+      <w:bookmarkStart w:id="7" w:name="_Toc180158226"/>
       <w:r>
         <w:rPr>
           <w:rFonts w:ascii="Times New Roman" w:hAnsi="Times New Roman" w:cs="Times New Roman"/>
@@ -3000,25 +3227,97 @@
           <w:sz w:val="24"/>
           <w:szCs w:val="24"/>
         </w:rPr>
-        <w:t>Our client’s name is Sarah Chahrour, she is currently running a gaming lounge located in the airport called, CyberStation, where she provides a gaming station for customers to pass time as they wait for their flights. She offers times for customers to book a gaming station for a set amount of time.</w:t>
-      </w:r>
-    </w:p>
-    <w:p>
-      <w:pPr>
+        <w:t xml:space="preserve">Our client’s name is Sarah </w:t>
+      </w:r>
+      <w:proofErr w:type="spellStart"/>
+      <w:r>
         <w:rPr>
           <w:rFonts w:ascii="Times New Roman" w:hAnsi="Times New Roman" w:cs="Times New Roman"/>
           <w:sz w:val="24"/>
           <w:szCs w:val="24"/>
         </w:rPr>
-      </w:pPr>
+        <w:t>Chahrour</w:t>
+      </w:r>
+      <w:proofErr w:type="spellEnd"/>
       <w:r>
         <w:rPr>
           <w:rFonts w:ascii="Times New Roman" w:hAnsi="Times New Roman" w:cs="Times New Roman"/>
           <w:sz w:val="24"/>
           <w:szCs w:val="24"/>
         </w:rPr>
+        <w:t xml:space="preserve">, she is currently running a gaming lounge located in the airport </w:t>
+      </w:r>
+      <w:proofErr w:type="gramStart"/>
+      <w:r>
+        <w:rPr>
+          <w:rFonts w:ascii="Times New Roman" w:hAnsi="Times New Roman" w:cs="Times New Roman"/>
+          <w:sz w:val="24"/>
+          <w:szCs w:val="24"/>
+        </w:rPr>
+        <w:t>called,</w:t>
+      </w:r>
+      <w:proofErr w:type="gramEnd"/>
+      <w:r>
+        <w:rPr>
+          <w:rFonts w:ascii="Times New Roman" w:hAnsi="Times New Roman" w:cs="Times New Roman"/>
+          <w:sz w:val="24"/>
+          <w:szCs w:val="24"/>
+        </w:rPr>
+        <w:t xml:space="preserve"> </w:t>
+      </w:r>
+      <w:proofErr w:type="spellStart"/>
+      <w:r>
+        <w:rPr>
+          <w:rFonts w:ascii="Times New Roman" w:hAnsi="Times New Roman" w:cs="Times New Roman"/>
+          <w:sz w:val="24"/>
+          <w:szCs w:val="24"/>
+        </w:rPr>
+        <w:t>CyberStation</w:t>
+      </w:r>
+      <w:proofErr w:type="spellEnd"/>
+      <w:r>
+        <w:rPr>
+          <w:rFonts w:ascii="Times New Roman" w:hAnsi="Times New Roman" w:cs="Times New Roman"/>
+          <w:sz w:val="24"/>
+          <w:szCs w:val="24"/>
+        </w:rPr>
+        <w:t>, where she provides a gaming station for customers to pass time as they wait for their flights. She offers times for customers to book a gaming station for a set amount of time.</w:t>
+      </w:r>
+    </w:p>
+    <w:p>
+      <w:pPr>
+        <w:rPr>
+          <w:rFonts w:ascii="Times New Roman" w:hAnsi="Times New Roman" w:cs="Times New Roman"/>
+          <w:sz w:val="24"/>
+          <w:szCs w:val="24"/>
+        </w:rPr>
+      </w:pPr>
+      <w:r>
+        <w:rPr>
+          <w:rFonts w:ascii="Times New Roman" w:hAnsi="Times New Roman" w:cs="Times New Roman"/>
+          <w:sz w:val="24"/>
+          <w:szCs w:val="24"/>
+        </w:rPr>
         <w:tab/>
-        <w:t>Our client does not have any computer/programming skills. She will not be the only one able to access the project we make; her workers will also have access to view the project we develop.</w:t>
+        <w:t xml:space="preserve">Our client does not have any computer/programming skills. She will not be the only one able to access the project we </w:t>
+      </w:r>
+      <w:proofErr w:type="gramStart"/>
+      <w:r>
+        <w:rPr>
+          <w:rFonts w:ascii="Times New Roman" w:hAnsi="Times New Roman" w:cs="Times New Roman"/>
+          <w:sz w:val="24"/>
+          <w:szCs w:val="24"/>
+        </w:rPr>
+        <w:t>make</w:t>
+      </w:r>
+      <w:proofErr w:type="gramEnd"/>
+      <w:r>
+        <w:rPr>
+          <w:rFonts w:ascii="Times New Roman" w:hAnsi="Times New Roman" w:cs="Times New Roman"/>
+          <w:sz w:val="24"/>
+          <w:szCs w:val="24"/>
+        </w:rPr>
+        <w:t>; her workers will also have access to view the project we develop.</w:t>
       </w:r>
     </w:p>
     <w:p>
@@ -3030,7 +3329,7 @@
           <w:u w:val="single"/>
         </w:rPr>
       </w:pPr>
-      <w:bookmarkStart w:id="8" w:name="_Toc177367616"/>
+      <w:bookmarkStart w:id="8" w:name="_Toc180158227"/>
       <w:r>
         <w:rPr>
           <w:rFonts w:ascii="Times New Roman" w:hAnsi="Times New Roman" w:cs="Times New Roman"/>
@@ -3055,34 +3354,116 @@
           <w:sz w:val="24"/>
           <w:szCs w:val="24"/>
         </w:rPr>
-        <w:t>Our client has no website for her gaming café business. So, she would like for us to make her a web application so clients can have an overview of her business. In the website, clients will be able to make reservations because clients usually line up in front of the store and don’t know the estimate of when they’ll be able to reserve spot. Additionally, they can also read up more about the business. Also, employees will be able to track reservations and CRUD their status’.</w:t>
-      </w:r>
-    </w:p>
-    <w:p>
-      <w:pPr>
+        <w:t xml:space="preserve">Our client has no website for her gaming café business. So, she would </w:t>
+      </w:r>
+      <w:proofErr w:type="gramStart"/>
+      <w:r>
         <w:rPr>
           <w:rFonts w:ascii="Times New Roman" w:hAnsi="Times New Roman" w:cs="Times New Roman"/>
           <w:sz w:val="24"/>
           <w:szCs w:val="24"/>
         </w:rPr>
-      </w:pPr>
-    </w:p>
-    <w:p>
-      <w:pPr>
+        <w:t>like for</w:t>
+      </w:r>
+      <w:proofErr w:type="gramEnd"/>
+      <w:r>
         <w:rPr>
           <w:rFonts w:ascii="Times New Roman" w:hAnsi="Times New Roman" w:cs="Times New Roman"/>
           <w:sz w:val="24"/>
           <w:szCs w:val="24"/>
         </w:rPr>
-      </w:pPr>
+        <w:t xml:space="preserve"> us to make her a web application so clients can have an overview of her business. </w:t>
+      </w:r>
+      <w:proofErr w:type="gramStart"/>
       <w:r>
         <w:rPr>
           <w:rFonts w:ascii="Times New Roman" w:hAnsi="Times New Roman" w:cs="Times New Roman"/>
           <w:sz w:val="24"/>
           <w:szCs w:val="24"/>
         </w:rPr>
+        <w:t>In</w:t>
+      </w:r>
+      <w:proofErr w:type="gramEnd"/>
+      <w:r>
+        <w:rPr>
+          <w:rFonts w:ascii="Times New Roman" w:hAnsi="Times New Roman" w:cs="Times New Roman"/>
+          <w:sz w:val="24"/>
+          <w:szCs w:val="24"/>
+        </w:rPr>
+        <w:t xml:space="preserve"> the website, clients will be able to make reservations because clients usually line up in front of the store and don’t know the estimate of when they’ll be able to reserve spot. Additionally, they can also </w:t>
+      </w:r>
+      <w:proofErr w:type="gramStart"/>
+      <w:r>
+        <w:rPr>
+          <w:rFonts w:ascii="Times New Roman" w:hAnsi="Times New Roman" w:cs="Times New Roman"/>
+          <w:sz w:val="24"/>
+          <w:szCs w:val="24"/>
+        </w:rPr>
+        <w:t>read up</w:t>
+      </w:r>
+      <w:proofErr w:type="gramEnd"/>
+      <w:r>
+        <w:rPr>
+          <w:rFonts w:ascii="Times New Roman" w:hAnsi="Times New Roman" w:cs="Times New Roman"/>
+          <w:sz w:val="24"/>
+          <w:szCs w:val="24"/>
+        </w:rPr>
+        <w:t xml:space="preserve"> more about the business. Also, employees will be able to track reservations and CRUD their </w:t>
+      </w:r>
+      <w:proofErr w:type="gramStart"/>
+      <w:r>
+        <w:rPr>
+          <w:rFonts w:ascii="Times New Roman" w:hAnsi="Times New Roman" w:cs="Times New Roman"/>
+          <w:sz w:val="24"/>
+          <w:szCs w:val="24"/>
+        </w:rPr>
+        <w:t>status’.</w:t>
+      </w:r>
+      <w:proofErr w:type="gramEnd"/>
+    </w:p>
+    <w:p>
+      <w:pPr>
+        <w:rPr>
+          <w:rFonts w:ascii="Times New Roman" w:hAnsi="Times New Roman" w:cs="Times New Roman"/>
+          <w:sz w:val="24"/>
+          <w:szCs w:val="24"/>
+        </w:rPr>
+      </w:pPr>
+    </w:p>
+    <w:p>
+      <w:pPr>
+        <w:rPr>
+          <w:rFonts w:ascii="Times New Roman" w:hAnsi="Times New Roman" w:cs="Times New Roman"/>
+          <w:sz w:val="24"/>
+          <w:szCs w:val="24"/>
+        </w:rPr>
+      </w:pPr>
+      <w:r>
+        <w:rPr>
+          <w:rFonts w:ascii="Times New Roman" w:hAnsi="Times New Roman" w:cs="Times New Roman"/>
+          <w:sz w:val="24"/>
+          <w:szCs w:val="24"/>
+        </w:rPr>
         <w:tab/>
-        <w:t>Lastly, the client writes all of her gross sales and cash profit with pen and paper. For that reason, she would like an additional feature to track sales (sales tracker) and automatically calculate the total, etc.</w:t>
+        <w:t xml:space="preserve">Lastly, the client writes </w:t>
+      </w:r>
+      <w:proofErr w:type="gramStart"/>
+      <w:r>
+        <w:rPr>
+          <w:rFonts w:ascii="Times New Roman" w:hAnsi="Times New Roman" w:cs="Times New Roman"/>
+          <w:sz w:val="24"/>
+          <w:szCs w:val="24"/>
+        </w:rPr>
+        <w:t>all of</w:t>
+      </w:r>
+      <w:proofErr w:type="gramEnd"/>
+      <w:r>
+        <w:rPr>
+          <w:rFonts w:ascii="Times New Roman" w:hAnsi="Times New Roman" w:cs="Times New Roman"/>
+          <w:sz w:val="24"/>
+          <w:szCs w:val="24"/>
+        </w:rPr>
+        <w:t xml:space="preserve"> her gross sales and cash profit with pen and paper. For that reason, she would like an additional feature to track sales (sales tracker) and automatically calculate the total, etc.</w:t>
       </w:r>
       <w:r>
         <w:rPr>
@@ -3101,7 +3482,7 @@
           <w:rFonts w:ascii="Times New Roman" w:hAnsi="Times New Roman" w:cs="Times New Roman"/>
         </w:rPr>
       </w:pPr>
-      <w:bookmarkStart w:id="9" w:name="_Toc177367617"/>
+      <w:bookmarkStart w:id="9" w:name="_Toc180158228"/>
       <w:r>
         <w:rPr>
           <w:rFonts w:ascii="Times New Roman" w:hAnsi="Times New Roman" w:cs="Times New Roman"/>
@@ -3152,7 +3533,7 @@
           <w:rFonts w:ascii="Times New Roman" w:hAnsi="Times New Roman" w:cs="Times New Roman"/>
         </w:rPr>
       </w:pPr>
-      <w:bookmarkStart w:id="10" w:name="_Toc177367618"/>
+      <w:bookmarkStart w:id="10" w:name="_Toc180158229"/>
       <w:r>
         <w:rPr>
           <w:rFonts w:ascii="Times New Roman" w:hAnsi="Times New Roman" w:cs="Times New Roman"/>
@@ -3234,7 +3615,7 @@
           <w:rFonts w:ascii="Times New Roman" w:hAnsi="Times New Roman" w:cs="Times New Roman"/>
         </w:rPr>
       </w:pPr>
-      <w:bookmarkStart w:id="11" w:name="_Toc177367619"/>
+      <w:bookmarkStart w:id="11" w:name="_Toc180158230"/>
       <w:r>
         <w:rPr>
           <w:rFonts w:ascii="Times New Roman" w:hAnsi="Times New Roman" w:cs="Times New Roman"/>
@@ -3315,7 +3696,7 @@
           <w:rFonts w:ascii="Times New Roman" w:hAnsi="Times New Roman" w:cs="Times New Roman"/>
         </w:rPr>
       </w:pPr>
-      <w:bookmarkStart w:id="12" w:name="_Toc177367620"/>
+      <w:bookmarkStart w:id="12" w:name="_Toc180158231"/>
       <w:r>
         <w:rPr>
           <w:rFonts w:ascii="Times New Roman" w:hAnsi="Times New Roman" w:cs="Times New Roman"/>
@@ -3643,7 +4024,7 @@
           <w:rFonts w:ascii="Times New Roman" w:hAnsi="Times New Roman" w:cs="Times New Roman"/>
         </w:rPr>
       </w:pPr>
-      <w:bookmarkStart w:id="13" w:name="_Toc177367621"/>
+      <w:bookmarkStart w:id="13" w:name="_Toc180158232"/>
       <w:r>
         <w:rPr>
           <w:rFonts w:ascii="Times New Roman" w:hAnsi="Times New Roman" w:cs="Times New Roman"/>
@@ -3725,7 +4106,7 @@
           <w:rFonts w:ascii="Times New Roman" w:hAnsi="Times New Roman" w:cs="Times New Roman"/>
         </w:rPr>
       </w:pPr>
-      <w:bookmarkStart w:id="14" w:name="_Toc177367622"/>
+      <w:bookmarkStart w:id="14" w:name="_Toc180158233"/>
       <w:r>
         <w:rPr>
           <w:rFonts w:ascii="Times New Roman" w:hAnsi="Times New Roman" w:cs="Times New Roman"/>
@@ -3751,11 +4132,19 @@
           <w:rFonts w:ascii="Times New Roman" w:hAnsi="Times New Roman" w:cs="Times New Roman"/>
         </w:rPr>
       </w:pPr>
-      <w:r>
-        <w:rPr>
-          <w:rFonts w:ascii="Times New Roman" w:hAnsi="Times New Roman" w:cs="Times New Roman"/>
-        </w:rPr>
-        <w:t xml:space="preserve">Brandbook: </w:t>
+      <w:proofErr w:type="spellStart"/>
+      <w:r>
+        <w:rPr>
+          <w:rFonts w:ascii="Times New Roman" w:hAnsi="Times New Roman" w:cs="Times New Roman"/>
+        </w:rPr>
+        <w:t>Brandbook</w:t>
+      </w:r>
+      <w:proofErr w:type="spellEnd"/>
+      <w:r>
+        <w:rPr>
+          <w:rFonts w:ascii="Times New Roman" w:hAnsi="Times New Roman" w:cs="Times New Roman"/>
+        </w:rPr>
+        <w:t xml:space="preserve">: </w:t>
       </w:r>
       <w:hyperlink r:id="rId17" w:history="1">
         <w:r>
@@ -3788,7 +4177,7 @@
           <w:rFonts w:ascii="Times New Roman" w:hAnsi="Times New Roman" w:cs="Times New Roman"/>
         </w:rPr>
       </w:pPr>
-      <w:bookmarkStart w:id="15" w:name="_Toc177367623"/>
+      <w:bookmarkStart w:id="15" w:name="_Toc180158234"/>
       <w:r>
         <w:rPr>
           <w:rFonts w:ascii="Times New Roman" w:hAnsi="Times New Roman" w:cs="Times New Roman"/>
@@ -3830,10 +4219,22 @@
           <w:i/>
           <w:iCs/>
         </w:rPr>
-        <w:t>What is a gaming lounge?</w:t>
-      </w:r>
-      <w:r>
-        <w:t xml:space="preserve">. Join It. </w:t>
+        <w:t xml:space="preserve">What is a gaming </w:t>
+      </w:r>
+      <w:proofErr w:type="gramStart"/>
+      <w:r>
+        <w:rPr>
+          <w:i/>
+          <w:iCs/>
+        </w:rPr>
+        <w:t>lounge?</w:t>
+      </w:r>
+      <w:r>
+        <w:t>.</w:t>
+      </w:r>
+      <w:proofErr w:type="gramEnd"/>
+      <w:r>
+        <w:t xml:space="preserve"> Join It. </w:t>
       </w:r>
       <w:hyperlink r:id="rId18" w:anchor=":~:text=It%20can%20also%20include%20tournaments,of%20a%20hang-out%20hub" w:history="1">
         <w:r>
@@ -3874,7 +4275,7 @@
           <w:rFonts w:ascii="Times New Roman" w:hAnsi="Times New Roman" w:cs="Times New Roman"/>
         </w:rPr>
       </w:pPr>
-      <w:bookmarkStart w:id="16" w:name="_Toc177367624"/>
+      <w:bookmarkStart w:id="16" w:name="_Toc180158235"/>
       <w:r>
         <w:rPr>
           <w:rFonts w:ascii="Times New Roman" w:hAnsi="Times New Roman" w:cs="Times New Roman"/>
@@ -3904,6 +4305,7 @@
       <w:r>
         <w:rPr>
           <w:rFonts w:ascii="Times New Roman" w:hAnsi="Times New Roman" w:cs="Times New Roman"/>
+          <w:noProof/>
         </w:rPr>
         <w:drawing>
           <wp:inline distT="0" distB="0" distL="0" distR="0" wp14:anchorId="7E19BD02" wp14:editId="03F82BF3">
@@ -3969,7 +4371,7 @@
 </file>
 
 <file path=word/endnotes.xml><?xml version="1.0" encoding="utf-8"?>
-<w:endnotes xmlns:wpc="http://schemas.microsoft.com/office/word/2010/wordprocessingCanvas" xmlns:cx="http://schemas.microsoft.com/office/drawing/2014/chartex" xmlns:cx1="http://schemas.microsoft.com/office/drawing/2015/9/8/chartex" xmlns:cx2="http://schemas.microsoft.com/office/drawing/2015/10/21/chartex" xmlns:cx3="http://schemas.microsoft.com/office/drawing/2016/5/9/chartex" xmlns:cx4="http://schemas.microsoft.com/office/drawing/2016/5/10/chartex" xmlns:cx5="http://schemas.microsoft.com/office/drawing/2016/5/11/chartex" xmlns:cx6="http://schemas.microsoft.com/office/drawing/2016/5/12/chartex" xmlns:cx7="http://schemas.microsoft.com/office/drawing/2016/5/13/chartex" xmlns:cx8="http://schemas.microsoft.com/office/drawing/2016/5/14/chartex" xmlns:mc="http://schemas.openxmlformats.org/markup-compatibility/2006" xmlns:aink="http://schemas.microsoft.com/office/drawing/2016/ink" xmlns:am3d="http://schemas.microsoft.com/office/drawing/2017/model3d" xmlns:o="urn:schemas-microsoft-com:office:office" xmlns:r="http://schemas.openxmlformats.org/officeDocument/2006/relationships" xmlns:m="http://schemas.openxmlformats.org/officeDocument/2006/math" xmlns:v="urn:schemas-microsoft-com:vml" xmlns:wp14="http://schemas.microsoft.com/office/word/2010/wordprocessingDrawing" xmlns:wp="http://schemas.openxmlformats.org/drawingml/2006/wordprocessingDrawing" xmlns:w10="urn:schemas-microsoft-com:office:word" xmlns:w="http://schemas.openxmlformats.org/wordprocessingml/2006/main" xmlns:w14="http://schemas.microsoft.com/office/word/2010/wordml" xmlns:w15="http://schemas.microsoft.com/office/word/2012/wordml" xmlns:w16cex="http://schemas.microsoft.com/office/word/2018/wordml/cex" xmlns:w16cid="http://schemas.microsoft.com/office/word/2016/wordml/cid" xmlns:w16="http://schemas.microsoft.com/office/word/2018/wordml" xmlns:w16sdtdh="http://schemas.microsoft.com/office/word/2020/wordml/sdtdatahash" xmlns:w16se="http://schemas.microsoft.com/office/word/2015/wordml/symex" xmlns:wpg="http://schemas.microsoft.com/office/word/2010/wordprocessingGroup" xmlns:wpi="http://schemas.microsoft.com/office/word/2010/wordprocessingInk" xmlns:wne="http://schemas.microsoft.com/office/word/2006/wordml" xmlns:wps="http://schemas.microsoft.com/office/word/2010/wordprocessingShape" mc:Ignorable="w14 w15 w16se w16cid w16 w16cex w16sdtdh wp14">
+<w:endnotes xmlns:wpc="http://schemas.microsoft.com/office/word/2010/wordprocessingCanvas" xmlns:cx="http://schemas.microsoft.com/office/drawing/2014/chartex" xmlns:cx1="http://schemas.microsoft.com/office/drawing/2015/9/8/chartex" xmlns:cx2="http://schemas.microsoft.com/office/drawing/2015/10/21/chartex" xmlns:cx3="http://schemas.microsoft.com/office/drawing/2016/5/9/chartex" xmlns:cx4="http://schemas.microsoft.com/office/drawing/2016/5/10/chartex" xmlns:cx5="http://schemas.microsoft.com/office/drawing/2016/5/11/chartex" xmlns:cx6="http://schemas.microsoft.com/office/drawing/2016/5/12/chartex" xmlns:cx7="http://schemas.microsoft.com/office/drawing/2016/5/13/chartex" xmlns:cx8="http://schemas.microsoft.com/office/drawing/2016/5/14/chartex" xmlns:mc="http://schemas.openxmlformats.org/markup-compatibility/2006" xmlns:aink="http://schemas.microsoft.com/office/drawing/2016/ink" xmlns:am3d="http://schemas.microsoft.com/office/drawing/2017/model3d" xmlns:o="urn:schemas-microsoft-com:office:office" xmlns:oel="http://schemas.microsoft.com/office/2019/extlst" xmlns:r="http://schemas.openxmlformats.org/officeDocument/2006/relationships" xmlns:m="http://schemas.openxmlformats.org/officeDocument/2006/math" xmlns:v="urn:schemas-microsoft-com:vml" xmlns:wp14="http://schemas.microsoft.com/office/word/2010/wordprocessingDrawing" xmlns:wp="http://schemas.openxmlformats.org/drawingml/2006/wordprocessingDrawing" xmlns:w10="urn:schemas-microsoft-com:office:word" xmlns:w="http://schemas.openxmlformats.org/wordprocessingml/2006/main" xmlns:w14="http://schemas.microsoft.com/office/word/2010/wordml" xmlns:w15="http://schemas.microsoft.com/office/word/2012/wordml" xmlns:w16cex="http://schemas.microsoft.com/office/word/2018/wordml/cex" xmlns:w16cid="http://schemas.microsoft.com/office/word/2016/wordml/cid" xmlns:w16="http://schemas.microsoft.com/office/word/2018/wordml" xmlns:w16du="http://schemas.microsoft.com/office/word/2023/wordml/word16du" xmlns:w16sdtdh="http://schemas.microsoft.com/office/word/2020/wordml/sdtdatahash" xmlns:w16se="http://schemas.microsoft.com/office/word/2015/wordml/symex" xmlns:wpg="http://schemas.microsoft.com/office/word/2010/wordprocessingGroup" xmlns:wpi="http://schemas.microsoft.com/office/word/2010/wordprocessingInk" xmlns:wne="http://schemas.microsoft.com/office/word/2006/wordml" xmlns:wps="http://schemas.microsoft.com/office/word/2010/wordprocessingShape" mc:Ignorable="w14 w15 w16se w16cid w16 w16cex w16sdtdh w16du wp14">
   <w:endnote w:type="separator" w:id="-1">
     <w:p>
       <w:pPr>
@@ -3994,7 +4396,7 @@
 </file>
 
 <file path=word/footer1.xml><?xml version="1.0" encoding="utf-8"?>
-<w:ftr xmlns:wpc="http://schemas.microsoft.com/office/word/2010/wordprocessingCanvas" xmlns:cx="http://schemas.microsoft.com/office/drawing/2014/chartex" xmlns:cx1="http://schemas.microsoft.com/office/drawing/2015/9/8/chartex" xmlns:cx2="http://schemas.microsoft.com/office/drawing/2015/10/21/chartex" xmlns:cx3="http://schemas.microsoft.com/office/drawing/2016/5/9/chartex" xmlns:cx4="http://schemas.microsoft.com/office/drawing/2016/5/10/chartex" xmlns:cx5="http://schemas.microsoft.com/office/drawing/2016/5/11/chartex" xmlns:cx6="http://schemas.microsoft.com/office/drawing/2016/5/12/chartex" xmlns:cx7="http://schemas.microsoft.com/office/drawing/2016/5/13/chartex" xmlns:cx8="http://schemas.microsoft.com/office/drawing/2016/5/14/chartex" xmlns:mc="http://schemas.openxmlformats.org/markup-compatibility/2006" xmlns:aink="http://schemas.microsoft.com/office/drawing/2016/ink" xmlns:am3d="http://schemas.microsoft.com/office/drawing/2017/model3d" xmlns:o="urn:schemas-microsoft-com:office:office" xmlns:r="http://schemas.openxmlformats.org/officeDocument/2006/relationships" xmlns:m="http://schemas.openxmlformats.org/officeDocument/2006/math" xmlns:v="urn:schemas-microsoft-com:vml" xmlns:wp14="http://schemas.microsoft.com/office/word/2010/wordprocessingDrawing" xmlns:wp="http://schemas.openxmlformats.org/drawingml/2006/wordprocessingDrawing" xmlns:w10="urn:schemas-microsoft-com:office:word" xmlns:w="http://schemas.openxmlformats.org/wordprocessingml/2006/main" xmlns:w14="http://schemas.microsoft.com/office/word/2010/wordml" xmlns:w15="http://schemas.microsoft.com/office/word/2012/wordml" xmlns:w16cex="http://schemas.microsoft.com/office/word/2018/wordml/cex" xmlns:w16cid="http://schemas.microsoft.com/office/word/2016/wordml/cid" xmlns:w16="http://schemas.microsoft.com/office/word/2018/wordml" xmlns:w16sdtdh="http://schemas.microsoft.com/office/word/2020/wordml/sdtdatahash" xmlns:w16se="http://schemas.microsoft.com/office/word/2015/wordml/symex" xmlns:wpg="http://schemas.microsoft.com/office/word/2010/wordprocessingGroup" xmlns:wpi="http://schemas.microsoft.com/office/word/2010/wordprocessingInk" xmlns:wne="http://schemas.microsoft.com/office/word/2006/wordml" xmlns:wps="http://schemas.microsoft.com/office/word/2010/wordprocessingShape" mc:Ignorable="w14 w15 w16se w16cid w16 w16cex w16sdtdh wp14">
+<w:ftr xmlns:wpc="http://schemas.microsoft.com/office/word/2010/wordprocessingCanvas" xmlns:cx="http://schemas.microsoft.com/office/drawing/2014/chartex" xmlns:cx1="http://schemas.microsoft.com/office/drawing/2015/9/8/chartex" xmlns:cx2="http://schemas.microsoft.com/office/drawing/2015/10/21/chartex" xmlns:cx3="http://schemas.microsoft.com/office/drawing/2016/5/9/chartex" xmlns:cx4="http://schemas.microsoft.com/office/drawing/2016/5/10/chartex" xmlns:cx5="http://schemas.microsoft.com/office/drawing/2016/5/11/chartex" xmlns:cx6="http://schemas.microsoft.com/office/drawing/2016/5/12/chartex" xmlns:cx7="http://schemas.microsoft.com/office/drawing/2016/5/13/chartex" xmlns:cx8="http://schemas.microsoft.com/office/drawing/2016/5/14/chartex" xmlns:mc="http://schemas.openxmlformats.org/markup-compatibility/2006" xmlns:aink="http://schemas.microsoft.com/office/drawing/2016/ink" xmlns:am3d="http://schemas.microsoft.com/office/drawing/2017/model3d" xmlns:o="urn:schemas-microsoft-com:office:office" xmlns:oel="http://schemas.microsoft.com/office/2019/extlst" xmlns:r="http://schemas.openxmlformats.org/officeDocument/2006/relationships" xmlns:m="http://schemas.openxmlformats.org/officeDocument/2006/math" xmlns:v="urn:schemas-microsoft-com:vml" xmlns:wp14="http://schemas.microsoft.com/office/word/2010/wordprocessingDrawing" xmlns:wp="http://schemas.openxmlformats.org/drawingml/2006/wordprocessingDrawing" xmlns:w10="urn:schemas-microsoft-com:office:word" xmlns:w="http://schemas.openxmlformats.org/wordprocessingml/2006/main" xmlns:w14="http://schemas.microsoft.com/office/word/2010/wordml" xmlns:w15="http://schemas.microsoft.com/office/word/2012/wordml" xmlns:w16cex="http://schemas.microsoft.com/office/word/2018/wordml/cex" xmlns:w16cid="http://schemas.microsoft.com/office/word/2016/wordml/cid" xmlns:w16="http://schemas.microsoft.com/office/word/2018/wordml" xmlns:w16du="http://schemas.microsoft.com/office/word/2023/wordml/word16du" xmlns:w16sdtdh="http://schemas.microsoft.com/office/word/2020/wordml/sdtdatahash" xmlns:w16se="http://schemas.microsoft.com/office/word/2015/wordml/symex" xmlns:wpg="http://schemas.microsoft.com/office/word/2010/wordprocessingGroup" xmlns:wpi="http://schemas.microsoft.com/office/word/2010/wordprocessingInk" xmlns:wne="http://schemas.microsoft.com/office/word/2006/wordml" xmlns:wps="http://schemas.microsoft.com/office/word/2010/wordprocessingShape" mc:Ignorable="w14 w15 w16se w16cid w16 w16cex w16sdtdh w16du wp14">
   <w:sdt>
     <w:sdtPr>
       <w:id w:val="-720901742"/>
@@ -4068,7 +4470,7 @@
 </file>
 
 <file path=word/footnotes.xml><?xml version="1.0" encoding="utf-8"?>
-<w:footnotes xmlns:wpc="http://schemas.microsoft.com/office/word/2010/wordprocessingCanvas" xmlns:cx="http://schemas.microsoft.com/office/drawing/2014/chartex" xmlns:cx1="http://schemas.microsoft.com/office/drawing/2015/9/8/chartex" xmlns:cx2="http://schemas.microsoft.com/office/drawing/2015/10/21/chartex" xmlns:cx3="http://schemas.microsoft.com/office/drawing/2016/5/9/chartex" xmlns:cx4="http://schemas.microsoft.com/office/drawing/2016/5/10/chartex" xmlns:cx5="http://schemas.microsoft.com/office/drawing/2016/5/11/chartex" xmlns:cx6="http://schemas.microsoft.com/office/drawing/2016/5/12/chartex" xmlns:cx7="http://schemas.microsoft.com/office/drawing/2016/5/13/chartex" xmlns:cx8="http://schemas.microsoft.com/office/drawing/2016/5/14/chartex" xmlns:mc="http://schemas.openxmlformats.org/markup-compatibility/2006" xmlns:aink="http://schemas.microsoft.com/office/drawing/2016/ink" xmlns:am3d="http://schemas.microsoft.com/office/drawing/2017/model3d" xmlns:o="urn:schemas-microsoft-com:office:office" xmlns:r="http://schemas.openxmlformats.org/officeDocument/2006/relationships" xmlns:m="http://schemas.openxmlformats.org/officeDocument/2006/math" xmlns:v="urn:schemas-microsoft-com:vml" xmlns:wp14="http://schemas.microsoft.com/office/word/2010/wordprocessingDrawing" xmlns:wp="http://schemas.openxmlformats.org/drawingml/2006/wordprocessingDrawing" xmlns:w10="urn:schemas-microsoft-com:office:word" xmlns:w="http://schemas.openxmlformats.org/wordprocessingml/2006/main" xmlns:w14="http://schemas.microsoft.com/office/word/2010/wordml" xmlns:w15="http://schemas.microsoft.com/office/word/2012/wordml" xmlns:w16cex="http://schemas.microsoft.com/office/word/2018/wordml/cex" xmlns:w16cid="http://schemas.microsoft.com/office/word/2016/wordml/cid" xmlns:w16="http://schemas.microsoft.com/office/word/2018/wordml" xmlns:w16sdtdh="http://schemas.microsoft.com/office/word/2020/wordml/sdtdatahash" xmlns:w16se="http://schemas.microsoft.com/office/word/2015/wordml/symex" xmlns:wpg="http://schemas.microsoft.com/office/word/2010/wordprocessingGroup" xmlns:wpi="http://schemas.microsoft.com/office/word/2010/wordprocessingInk" xmlns:wne="http://schemas.microsoft.com/office/word/2006/wordml" xmlns:wps="http://schemas.microsoft.com/office/word/2010/wordprocessingShape" mc:Ignorable="w14 w15 w16se w16cid w16 w16cex w16sdtdh wp14">
+<w:footnotes xmlns:wpc="http://schemas.microsoft.com/office/word/2010/wordprocessingCanvas" xmlns:cx="http://schemas.microsoft.com/office/drawing/2014/chartex" xmlns:cx1="http://schemas.microsoft.com/office/drawing/2015/9/8/chartex" xmlns:cx2="http://schemas.microsoft.com/office/drawing/2015/10/21/chartex" xmlns:cx3="http://schemas.microsoft.com/office/drawing/2016/5/9/chartex" xmlns:cx4="http://schemas.microsoft.com/office/drawing/2016/5/10/chartex" xmlns:cx5="http://schemas.microsoft.com/office/drawing/2016/5/11/chartex" xmlns:cx6="http://schemas.microsoft.com/office/drawing/2016/5/12/chartex" xmlns:cx7="http://schemas.microsoft.com/office/drawing/2016/5/13/chartex" xmlns:cx8="http://schemas.microsoft.com/office/drawing/2016/5/14/chartex" xmlns:mc="http://schemas.openxmlformats.org/markup-compatibility/2006" xmlns:aink="http://schemas.microsoft.com/office/drawing/2016/ink" xmlns:am3d="http://schemas.microsoft.com/office/drawing/2017/model3d" xmlns:o="urn:schemas-microsoft-com:office:office" xmlns:oel="http://schemas.microsoft.com/office/2019/extlst" xmlns:r="http://schemas.openxmlformats.org/officeDocument/2006/relationships" xmlns:m="http://schemas.openxmlformats.org/officeDocument/2006/math" xmlns:v="urn:schemas-microsoft-com:vml" xmlns:wp14="http://schemas.microsoft.com/office/word/2010/wordprocessingDrawing" xmlns:wp="http://schemas.openxmlformats.org/drawingml/2006/wordprocessingDrawing" xmlns:w10="urn:schemas-microsoft-com:office:word" xmlns:w="http://schemas.openxmlformats.org/wordprocessingml/2006/main" xmlns:w14="http://schemas.microsoft.com/office/word/2010/wordml" xmlns:w15="http://schemas.microsoft.com/office/word/2012/wordml" xmlns:w16cex="http://schemas.microsoft.com/office/word/2018/wordml/cex" xmlns:w16cid="http://schemas.microsoft.com/office/word/2016/wordml/cid" xmlns:w16="http://schemas.microsoft.com/office/word/2018/wordml" xmlns:w16du="http://schemas.microsoft.com/office/word/2023/wordml/word16du" xmlns:w16sdtdh="http://schemas.microsoft.com/office/word/2020/wordml/sdtdatahash" xmlns:w16se="http://schemas.microsoft.com/office/word/2015/wordml/symex" xmlns:wpg="http://schemas.microsoft.com/office/word/2010/wordprocessingGroup" xmlns:wpi="http://schemas.microsoft.com/office/word/2010/wordprocessingInk" xmlns:wne="http://schemas.microsoft.com/office/word/2006/wordml" xmlns:wps="http://schemas.microsoft.com/office/word/2010/wordprocessingShape" mc:Ignorable="w14 w15 w16se w16cid w16 w16cex w16sdtdh w16du wp14">
   <w:footnote w:type="separator" w:id="-1">
     <w:p>
       <w:pPr>
@@ -4093,7 +4495,7 @@
 </file>
 
 <file path=word/header1.xml><?xml version="1.0" encoding="utf-8"?>
-<w:hdr xmlns:wpc="http://schemas.microsoft.com/office/word/2010/wordprocessingCanvas" xmlns:cx="http://schemas.microsoft.com/office/drawing/2014/chartex" xmlns:cx1="http://schemas.microsoft.com/office/drawing/2015/9/8/chartex" xmlns:cx2="http://schemas.microsoft.com/office/drawing/2015/10/21/chartex" xmlns:cx3="http://schemas.microsoft.com/office/drawing/2016/5/9/chartex" xmlns:cx4="http://schemas.microsoft.com/office/drawing/2016/5/10/chartex" xmlns:cx5="http://schemas.microsoft.com/office/drawing/2016/5/11/chartex" xmlns:cx6="http://schemas.microsoft.com/office/drawing/2016/5/12/chartex" xmlns:cx7="http://schemas.microsoft.com/office/drawing/2016/5/13/chartex" xmlns:cx8="http://schemas.microsoft.com/office/drawing/2016/5/14/chartex" xmlns:mc="http://schemas.openxmlformats.org/markup-compatibility/2006" xmlns:aink="http://schemas.microsoft.com/office/drawing/2016/ink" xmlns:am3d="http://schemas.microsoft.com/office/drawing/2017/model3d" xmlns:o="urn:schemas-microsoft-com:office:office" xmlns:r="http://schemas.openxmlformats.org/officeDocument/2006/relationships" xmlns:m="http://schemas.openxmlformats.org/officeDocument/2006/math" xmlns:v="urn:schemas-microsoft-com:vml" xmlns:wp14="http://schemas.microsoft.com/office/word/2010/wordprocessingDrawing" xmlns:wp="http://schemas.openxmlformats.org/drawingml/2006/wordprocessingDrawing" xmlns:w10="urn:schemas-microsoft-com:office:word" xmlns:w="http://schemas.openxmlformats.org/wordprocessingml/2006/main" xmlns:w14="http://schemas.microsoft.com/office/word/2010/wordml" xmlns:w15="http://schemas.microsoft.com/office/word/2012/wordml" xmlns:w16cex="http://schemas.microsoft.com/office/word/2018/wordml/cex" xmlns:w16cid="http://schemas.microsoft.com/office/word/2016/wordml/cid" xmlns:w16="http://schemas.microsoft.com/office/word/2018/wordml" xmlns:w16sdtdh="http://schemas.microsoft.com/office/word/2020/wordml/sdtdatahash" xmlns:w16se="http://schemas.microsoft.com/office/word/2015/wordml/symex" xmlns:wpg="http://schemas.microsoft.com/office/word/2010/wordprocessingGroup" xmlns:wpi="http://schemas.microsoft.com/office/word/2010/wordprocessingInk" xmlns:wne="http://schemas.microsoft.com/office/word/2006/wordml" xmlns:wps="http://schemas.microsoft.com/office/word/2010/wordprocessingShape" mc:Ignorable="w14 w15 w16se w16cid w16 w16cex w16sdtdh wp14">
+<w:hdr xmlns:wpc="http://schemas.microsoft.com/office/word/2010/wordprocessingCanvas" xmlns:cx="http://schemas.microsoft.com/office/drawing/2014/chartex" xmlns:cx1="http://schemas.microsoft.com/office/drawing/2015/9/8/chartex" xmlns:cx2="http://schemas.microsoft.com/office/drawing/2015/10/21/chartex" xmlns:cx3="http://schemas.microsoft.com/office/drawing/2016/5/9/chartex" xmlns:cx4="http://schemas.microsoft.com/office/drawing/2016/5/10/chartex" xmlns:cx5="http://schemas.microsoft.com/office/drawing/2016/5/11/chartex" xmlns:cx6="http://schemas.microsoft.com/office/drawing/2016/5/12/chartex" xmlns:cx7="http://schemas.microsoft.com/office/drawing/2016/5/13/chartex" xmlns:cx8="http://schemas.microsoft.com/office/drawing/2016/5/14/chartex" xmlns:mc="http://schemas.openxmlformats.org/markup-compatibility/2006" xmlns:aink="http://schemas.microsoft.com/office/drawing/2016/ink" xmlns:am3d="http://schemas.microsoft.com/office/drawing/2017/model3d" xmlns:o="urn:schemas-microsoft-com:office:office" xmlns:oel="http://schemas.microsoft.com/office/2019/extlst" xmlns:r="http://schemas.openxmlformats.org/officeDocument/2006/relationships" xmlns:m="http://schemas.openxmlformats.org/officeDocument/2006/math" xmlns:v="urn:schemas-microsoft-com:vml" xmlns:wp14="http://schemas.microsoft.com/office/word/2010/wordprocessingDrawing" xmlns:wp="http://schemas.openxmlformats.org/drawingml/2006/wordprocessingDrawing" xmlns:w10="urn:schemas-microsoft-com:office:word" xmlns:w="http://schemas.openxmlformats.org/wordprocessingml/2006/main" xmlns:w14="http://schemas.microsoft.com/office/word/2010/wordml" xmlns:w15="http://schemas.microsoft.com/office/word/2012/wordml" xmlns:w16cex="http://schemas.microsoft.com/office/word/2018/wordml/cex" xmlns:w16cid="http://schemas.microsoft.com/office/word/2016/wordml/cid" xmlns:w16="http://schemas.microsoft.com/office/word/2018/wordml" xmlns:w16du="http://schemas.microsoft.com/office/word/2023/wordml/word16du" xmlns:w16sdtdh="http://schemas.microsoft.com/office/word/2020/wordml/sdtdatahash" xmlns:w16se="http://schemas.microsoft.com/office/word/2015/wordml/symex" xmlns:wpg="http://schemas.microsoft.com/office/word/2010/wordprocessingGroup" xmlns:wpi="http://schemas.microsoft.com/office/word/2010/wordprocessingInk" xmlns:wne="http://schemas.microsoft.com/office/word/2006/wordml" xmlns:wps="http://schemas.microsoft.com/office/word/2010/wordprocessingShape" mc:Ignorable="w14 w15 w16se w16cid w16 w16cex w16sdtdh w16du wp14">
   <w:p>
     <w:pPr>
       <w:pStyle w:val="Header"/>
@@ -4114,7 +4516,7 @@
 </file>
 
 <file path=word/numbering.xml><?xml version="1.0" encoding="utf-8"?>
-<w:numbering xmlns:wpc="http://schemas.microsoft.com/office/word/2010/wordprocessingCanvas" xmlns:cx="http://schemas.microsoft.com/office/drawing/2014/chartex" xmlns:cx1="http://schemas.microsoft.com/office/drawing/2015/9/8/chartex" xmlns:cx2="http://schemas.microsoft.com/office/drawing/2015/10/21/chartex" xmlns:cx3="http://schemas.microsoft.com/office/drawing/2016/5/9/chartex" xmlns:cx4="http://schemas.microsoft.com/office/drawing/2016/5/10/chartex" xmlns:cx5="http://schemas.microsoft.com/office/drawing/2016/5/11/chartex" xmlns:cx6="http://schemas.microsoft.com/office/drawing/2016/5/12/chartex" xmlns:cx7="http://schemas.microsoft.com/office/drawing/2016/5/13/chartex" xmlns:cx8="http://schemas.microsoft.com/office/drawing/2016/5/14/chartex" xmlns:mc="http://schemas.openxmlformats.org/markup-compatibility/2006" xmlns:aink="http://schemas.microsoft.com/office/drawing/2016/ink" xmlns:am3d="http://schemas.microsoft.com/office/drawing/2017/model3d" xmlns:o="urn:schemas-microsoft-com:office:office" xmlns:r="http://schemas.openxmlformats.org/officeDocument/2006/relationships" xmlns:m="http://schemas.openxmlformats.org/officeDocument/2006/math" xmlns:v="urn:schemas-microsoft-com:vml" xmlns:wp14="http://schemas.microsoft.com/office/word/2010/wordprocessingDrawing" xmlns:wp="http://schemas.openxmlformats.org/drawingml/2006/wordprocessingDrawing" xmlns:w10="urn:schemas-microsoft-com:office:word" xmlns:w="http://schemas.openxmlformats.org/wordprocessingml/2006/main" xmlns:w14="http://schemas.microsoft.com/office/word/2010/wordml" xmlns:w15="http://schemas.microsoft.com/office/word/2012/wordml" xmlns:w16cex="http://schemas.microsoft.com/office/word/2018/wordml/cex" xmlns:w16cid="http://schemas.microsoft.com/office/word/2016/wordml/cid" xmlns:w16="http://schemas.microsoft.com/office/word/2018/wordml" xmlns:w16sdtdh="http://schemas.microsoft.com/office/word/2020/wordml/sdtdatahash" xmlns:w16se="http://schemas.microsoft.com/office/word/2015/wordml/symex" xmlns:wpg="http://schemas.microsoft.com/office/word/2010/wordprocessingGroup" xmlns:wpi="http://schemas.microsoft.com/office/word/2010/wordprocessingInk" xmlns:wne="http://schemas.microsoft.com/office/word/2006/wordml" xmlns:wps="http://schemas.microsoft.com/office/word/2010/wordprocessingShape" mc:Ignorable="w14 w15 w16se w16cid w16 w16cex w16sdtdh wp14">
+<w:numbering xmlns:wpc="http://schemas.microsoft.com/office/word/2010/wordprocessingCanvas" xmlns:cx="http://schemas.microsoft.com/office/drawing/2014/chartex" xmlns:cx1="http://schemas.microsoft.com/office/drawing/2015/9/8/chartex" xmlns:cx2="http://schemas.microsoft.com/office/drawing/2015/10/21/chartex" xmlns:cx3="http://schemas.microsoft.com/office/drawing/2016/5/9/chartex" xmlns:cx4="http://schemas.microsoft.com/office/drawing/2016/5/10/chartex" xmlns:cx5="http://schemas.microsoft.com/office/drawing/2016/5/11/chartex" xmlns:cx6="http://schemas.microsoft.com/office/drawing/2016/5/12/chartex" xmlns:cx7="http://schemas.microsoft.com/office/drawing/2016/5/13/chartex" xmlns:cx8="http://schemas.microsoft.com/office/drawing/2016/5/14/chartex" xmlns:mc="http://schemas.openxmlformats.org/markup-compatibility/2006" xmlns:aink="http://schemas.microsoft.com/office/drawing/2016/ink" xmlns:am3d="http://schemas.microsoft.com/office/drawing/2017/model3d" xmlns:o="urn:schemas-microsoft-com:office:office" xmlns:oel="http://schemas.microsoft.com/office/2019/extlst" xmlns:r="http://schemas.openxmlformats.org/officeDocument/2006/relationships" xmlns:m="http://schemas.openxmlformats.org/officeDocument/2006/math" xmlns:v="urn:schemas-microsoft-com:vml" xmlns:wp14="http://schemas.microsoft.com/office/word/2010/wordprocessingDrawing" xmlns:wp="http://schemas.openxmlformats.org/drawingml/2006/wordprocessingDrawing" xmlns:w10="urn:schemas-microsoft-com:office:word" xmlns:w="http://schemas.openxmlformats.org/wordprocessingml/2006/main" xmlns:w14="http://schemas.microsoft.com/office/word/2010/wordml" xmlns:w15="http://schemas.microsoft.com/office/word/2012/wordml" xmlns:w16cex="http://schemas.microsoft.com/office/word/2018/wordml/cex" xmlns:w16cid="http://schemas.microsoft.com/office/word/2016/wordml/cid" xmlns:w16="http://schemas.microsoft.com/office/word/2018/wordml" xmlns:w16du="http://schemas.microsoft.com/office/word/2023/wordml/word16du" xmlns:w16sdtdh="http://schemas.microsoft.com/office/word/2020/wordml/sdtdatahash" xmlns:w16se="http://schemas.microsoft.com/office/word/2015/wordml/symex" xmlns:wpg="http://schemas.microsoft.com/office/word/2010/wordprocessingGroup" xmlns:wpi="http://schemas.microsoft.com/office/word/2010/wordprocessingInk" xmlns:wne="http://schemas.microsoft.com/office/word/2006/wordml" xmlns:wps="http://schemas.microsoft.com/office/word/2010/wordprocessingShape" mc:Ignorable="w14 w15 w16se w16cid w16 w16cex w16sdtdh w16du wp14">
   <w:abstractNum w:abstractNumId="0" w15:restartNumberingAfterBreak="0">
     <w:nsid w:val="06E94D4B"/>
     <w:multiLevelType w:val="multilevel"/>
@@ -5810,56 +6212,56 @@
       </w:pPr>
     </w:lvl>
   </w:abstractNum>
-  <w:num w:numId="1">
+  <w:num w:numId="1" w16cid:durableId="1930963122">
     <w:abstractNumId w:val="13"/>
   </w:num>
-  <w:num w:numId="2">
+  <w:num w:numId="2" w16cid:durableId="332102415">
     <w:abstractNumId w:val="12"/>
   </w:num>
-  <w:num w:numId="3">
+  <w:num w:numId="3" w16cid:durableId="1942301476">
     <w:abstractNumId w:val="3"/>
   </w:num>
-  <w:num w:numId="4">
+  <w:num w:numId="4" w16cid:durableId="1083793987">
     <w:abstractNumId w:val="6"/>
   </w:num>
-  <w:num w:numId="5">
+  <w:num w:numId="5" w16cid:durableId="1649822304">
     <w:abstractNumId w:val="4"/>
   </w:num>
-  <w:num w:numId="6">
+  <w:num w:numId="6" w16cid:durableId="1306202671">
     <w:abstractNumId w:val="8"/>
   </w:num>
-  <w:num w:numId="7">
+  <w:num w:numId="7" w16cid:durableId="883178039">
     <w:abstractNumId w:val="7"/>
   </w:num>
-  <w:num w:numId="8">
+  <w:num w:numId="8" w16cid:durableId="1337032540">
     <w:abstractNumId w:val="9"/>
   </w:num>
-  <w:num w:numId="9">
+  <w:num w:numId="9" w16cid:durableId="228267618">
     <w:abstractNumId w:val="5"/>
   </w:num>
-  <w:num w:numId="10">
+  <w:num w:numId="10" w16cid:durableId="734667777">
     <w:abstractNumId w:val="2"/>
   </w:num>
-  <w:num w:numId="11">
+  <w:num w:numId="11" w16cid:durableId="1080558631">
     <w:abstractNumId w:val="14"/>
   </w:num>
-  <w:num w:numId="12">
+  <w:num w:numId="12" w16cid:durableId="1821342897">
     <w:abstractNumId w:val="1"/>
   </w:num>
-  <w:num w:numId="13">
+  <w:num w:numId="13" w16cid:durableId="314069682">
     <w:abstractNumId w:val="11"/>
   </w:num>
-  <w:num w:numId="14">
+  <w:num w:numId="14" w16cid:durableId="752974222">
     <w:abstractNumId w:val="10"/>
   </w:num>
-  <w:num w:numId="15">
+  <w:num w:numId="15" w16cid:durableId="227687461">
     <w:abstractNumId w:val="0"/>
   </w:num>
 </w:numbering>
 </file>
 
 <file path=word/styles.xml><?xml version="1.0" encoding="utf-8"?>
-<w:styles xmlns:mc="http://schemas.openxmlformats.org/markup-compatibility/2006" xmlns:r="http://schemas.openxmlformats.org/officeDocument/2006/relationships" xmlns:w="http://schemas.openxmlformats.org/wordprocessingml/2006/main" xmlns:w14="http://schemas.microsoft.com/office/word/2010/wordml" xmlns:w15="http://schemas.microsoft.com/office/word/2012/wordml" xmlns:w16cex="http://schemas.microsoft.com/office/word/2018/wordml/cex" xmlns:w16cid="http://schemas.microsoft.com/office/word/2016/wordml/cid" xmlns:w16="http://schemas.microsoft.com/office/word/2018/wordml" xmlns:w16sdtdh="http://schemas.microsoft.com/office/word/2020/wordml/sdtdatahash" xmlns:w16se="http://schemas.microsoft.com/office/word/2015/wordml/symex" mc:Ignorable="w14 w15 w16se w16cid w16 w16cex w16sdtdh">
+<w:styles xmlns:mc="http://schemas.openxmlformats.org/markup-compatibility/2006" xmlns:r="http://schemas.openxmlformats.org/officeDocument/2006/relationships" xmlns:w="http://schemas.openxmlformats.org/wordprocessingml/2006/main" xmlns:w14="http://schemas.microsoft.com/office/word/2010/wordml" xmlns:w15="http://schemas.microsoft.com/office/word/2012/wordml" xmlns:w16cex="http://schemas.microsoft.com/office/word/2018/wordml/cex" xmlns:w16cid="http://schemas.microsoft.com/office/word/2016/wordml/cid" xmlns:w16="http://schemas.microsoft.com/office/word/2018/wordml" xmlns:w16du="http://schemas.microsoft.com/office/word/2023/wordml/word16du" xmlns:w16sdtdh="http://schemas.microsoft.com/office/word/2020/wordml/sdtdatahash" xmlns:w16se="http://schemas.microsoft.com/office/word/2015/wordml/symex" mc:Ignorable="w14 w15 w16se w16cid w16 w16cex w16sdtdh w16du">
   <w:docDefaults>
     <w:rPrDefault>
       <w:rPr>
@@ -6468,7 +6870,6 @@
   <w:style w:type="character" w:default="1" w:styleId="DefaultParagraphFont">
     <w:name w:val="Default Paragraph Font"/>
     <w:uiPriority w:val="1"/>
-    <w:semiHidden/>
     <w:unhideWhenUsed/>
   </w:style>
   <w:style w:type="table" w:default="1" w:styleId="TableNormal">

</xml_diff>

<commit_message>
User Stories Mapping Added
</commit_message>
<xml_diff>
--- a/Deliverable 4/Sys_Dev_Deliverable04.docx
+++ b/Deliverable 4/Sys_Dev_Deliverable04.docx
@@ -334,19 +334,8 @@
           <w:spacing w:val="-2"/>
           <w:lang w:val="fr-CA"/>
         </w:rPr>
-        <w:t xml:space="preserve">Gennaro </w:t>
-      </w:r>
-      <w:proofErr w:type="spellStart"/>
-      <w:r>
-        <w:rPr>
-          <w:rFonts w:ascii="Times New Roman" w:hAnsi="Times New Roman" w:cs="Times New Roman"/>
-          <w:color w:val="0D0D0D"/>
-          <w:spacing w:val="-2"/>
-          <w:lang w:val="fr-CA"/>
-        </w:rPr>
-        <w:t>Finelli</w:t>
-      </w:r>
-      <w:proofErr w:type="spellEnd"/>
+        <w:t>Gennaro Finelli</w:t>
+      </w:r>
     </w:p>
     <w:p>
       <w:pPr>
@@ -368,27 +357,7 @@
           <w:spacing w:val="-2"/>
           <w:lang w:val="fr-CA"/>
         </w:rPr>
-        <w:t xml:space="preserve">Mohammed </w:t>
-      </w:r>
-      <w:proofErr w:type="spellStart"/>
-      <w:r>
-        <w:rPr>
-          <w:rFonts w:ascii="Times New Roman" w:hAnsi="Times New Roman" w:cs="Times New Roman"/>
-          <w:color w:val="0D0D0D"/>
-          <w:spacing w:val="-2"/>
-          <w:lang w:val="fr-CA"/>
-        </w:rPr>
-        <w:t>Hosein</w:t>
-      </w:r>
-      <w:proofErr w:type="spellEnd"/>
-      <w:r>
-        <w:rPr>
-          <w:rFonts w:ascii="Times New Roman" w:hAnsi="Times New Roman" w:cs="Times New Roman"/>
-          <w:color w:val="0D0D0D"/>
-          <w:spacing w:val="-2"/>
-          <w:lang w:val="fr-CA"/>
-        </w:rPr>
-        <w:t xml:space="preserve"> Ali</w:t>
+        <w:t>Mohammed Hosein Ali</w:t>
       </w:r>
     </w:p>
     <w:p>
@@ -495,17 +464,8 @@
           <w:rFonts w:ascii="Times New Roman" w:hAnsi="Times New Roman" w:cs="Times New Roman"/>
           <w:color w:val="0D0D0D"/>
         </w:rPr>
-        <w:t xml:space="preserve">In collaboration with </w:t>
-      </w:r>
-      <w:proofErr w:type="spellStart"/>
-      <w:r>
-        <w:rPr>
-          <w:rFonts w:ascii="Times New Roman" w:hAnsi="Times New Roman" w:cs="Times New Roman"/>
-          <w:color w:val="0D0D0D"/>
-        </w:rPr>
-        <w:t>CyberStation</w:t>
-      </w:r>
-      <w:proofErr w:type="spellEnd"/>
+        <w:t>In collaboration with CyberStation</w:t>
+      </w:r>
     </w:p>
     <w:p>
       <w:pPr>
@@ -1007,21 +967,7 @@
         <w:rPr>
           <w:rFonts w:ascii="Times New Roman" w:hAnsi="Times New Roman" w:cs="Times New Roman"/>
         </w:rPr>
-        <w:t xml:space="preserve">this </w:t>
-      </w:r>
-      <w:proofErr w:type="gramStart"/>
-      <w:r>
-        <w:rPr>
-          <w:rFonts w:ascii="Times New Roman" w:hAnsi="Times New Roman" w:cs="Times New Roman"/>
-        </w:rPr>
-        <w:t>deliverable</w:t>
-      </w:r>
-      <w:proofErr w:type="gramEnd"/>
-      <w:r>
-        <w:rPr>
-          <w:rFonts w:ascii="Times New Roman" w:hAnsi="Times New Roman" w:cs="Times New Roman"/>
-        </w:rPr>
-        <w:t>,</w:t>
+        <w:t>this deliverable,</w:t>
       </w:r>
       <w:r>
         <w:rPr>
@@ -1392,21 +1338,7 @@
         <w:rPr>
           <w:rFonts w:ascii="Times New Roman" w:hAnsi="Times New Roman" w:cs="Times New Roman"/>
         </w:rPr>
-        <w:t xml:space="preserve">this </w:t>
-      </w:r>
-      <w:proofErr w:type="gramStart"/>
-      <w:r>
-        <w:rPr>
-          <w:rFonts w:ascii="Times New Roman" w:hAnsi="Times New Roman" w:cs="Times New Roman"/>
-        </w:rPr>
-        <w:t>deliverable</w:t>
-      </w:r>
-      <w:proofErr w:type="gramEnd"/>
-      <w:r>
-        <w:rPr>
-          <w:rFonts w:ascii="Times New Roman" w:hAnsi="Times New Roman" w:cs="Times New Roman"/>
-        </w:rPr>
-        <w:t>,</w:t>
+        <w:t>this deliverable,</w:t>
       </w:r>
       <w:r>
         <w:rPr>
@@ -3144,54 +3076,73 @@
           <w:sz w:val="24"/>
           <w:szCs w:val="24"/>
         </w:rPr>
-        <w:t xml:space="preserve">Cyber Station has a great business environment, but everything can be developed with added online presence which will be done </w:t>
-      </w:r>
-      <w:proofErr w:type="gramStart"/>
-      <w:r>
+        <w:t>Cyber Station has a great business environment, but everything can be developed with added online presence which will be done along the process of this project. Currently, Cyber Station has some advertising through the internet in the form of Instagram and other websites that review the platform, but it is missing its own website. Not only does creating its own website boost the business’ online presence but also helps the staff have an easier time doing their job. Reservations of consoles will also aid customers see if a spot is free or reserved so they can manage their time better. The staff is very friendly, and the business has a great review online. In all, the business has a great environment for both the staff and the customers.</w:t>
+      </w:r>
+    </w:p>
+    <w:p>
+      <w:pPr>
+        <w:ind w:firstLine="720"/>
         <w:rPr>
           <w:rFonts w:ascii="Times New Roman" w:hAnsi="Times New Roman" w:cs="Times New Roman"/>
           <w:sz w:val="24"/>
           <w:szCs w:val="24"/>
         </w:rPr>
-        <w:t>along</w:t>
-      </w:r>
-      <w:proofErr w:type="gramEnd"/>
-      <w:r>
+      </w:pPr>
+    </w:p>
+    <w:p>
+      <w:pPr>
+        <w:pStyle w:val="Heading2"/>
+        <w:spacing w:line="360" w:lineRule="auto"/>
+        <w:rPr>
+          <w:rFonts w:ascii="Times New Roman" w:hAnsi="Times New Roman" w:cs="Times New Roman"/>
+          <w:u w:val="single"/>
+        </w:rPr>
+      </w:pPr>
+      <w:bookmarkStart w:id="7" w:name="_Toc180158226"/>
+      <w:r>
+        <w:rPr>
+          <w:rFonts w:ascii="Times New Roman" w:hAnsi="Times New Roman" w:cs="Times New Roman"/>
+          <w:u w:val="single"/>
+        </w:rPr>
+        <w:t>Description of Client</w:t>
+      </w:r>
+      <w:bookmarkEnd w:id="7"/>
+    </w:p>
+    <w:p>
+      <w:pPr>
+        <w:ind w:firstLine="720"/>
         <w:rPr>
           <w:rFonts w:ascii="Times New Roman" w:hAnsi="Times New Roman" w:cs="Times New Roman"/>
           <w:sz w:val="24"/>
           <w:szCs w:val="24"/>
         </w:rPr>
-        <w:t xml:space="preserve"> the process of this project. Currently, Cyber Station has some advertising through the internet in the form of Instagram and other websites that review the platform, but it is missing its own website. Not only does creating its own website boost the business’ online presence but also helps the staff have an easier time doing their job. Reservations of consoles will also </w:t>
-      </w:r>
-      <w:proofErr w:type="gramStart"/>
+      </w:pPr>
       <w:r>
         <w:rPr>
           <w:rFonts w:ascii="Times New Roman" w:hAnsi="Times New Roman" w:cs="Times New Roman"/>
           <w:sz w:val="24"/>
           <w:szCs w:val="24"/>
         </w:rPr>
-        <w:t>aid</w:t>
-      </w:r>
-      <w:proofErr w:type="gramEnd"/>
-      <w:r>
+        <w:t>Our client’s name is Sarah Chahrour, she is currently running a gaming lounge located in the airport called, CyberStation, where she provides a gaming station for customers to pass time as they wait for their flights. She offers times for customers to book a gaming station for a set amount of time.</w:t>
+      </w:r>
+    </w:p>
+    <w:p>
+      <w:pPr>
         <w:rPr>
           <w:rFonts w:ascii="Times New Roman" w:hAnsi="Times New Roman" w:cs="Times New Roman"/>
           <w:sz w:val="24"/>
           <w:szCs w:val="24"/>
         </w:rPr>
-        <w:t xml:space="preserve"> customers see if a spot is free or reserved so they can manage their time better. The staff is very friendly, and the business has a great review online. In all, the business has a great environment for both the staff and the customers.</w:t>
-      </w:r>
-    </w:p>
-    <w:p>
-      <w:pPr>
-        <w:ind w:firstLine="720"/>
+      </w:pPr>
+      <w:r>
         <w:rPr>
           <w:rFonts w:ascii="Times New Roman" w:hAnsi="Times New Roman" w:cs="Times New Roman"/>
           <w:sz w:val="24"/>
           <w:szCs w:val="24"/>
         </w:rPr>
-      </w:pPr>
+        <w:tab/>
+        <w:t>Our client does not have any computer/programming skills. She will not be the only one able to access the project we make; her workers will also have access to view the project we develop.</w:t>
+      </w:r>
     </w:p>
     <w:p>
       <w:pPr>
@@ -3202,15 +3153,15 @@
           <w:u w:val="single"/>
         </w:rPr>
       </w:pPr>
-      <w:bookmarkStart w:id="7" w:name="_Toc180158226"/>
+      <w:bookmarkStart w:id="8" w:name="_Toc180158227"/>
       <w:r>
         <w:rPr>
           <w:rFonts w:ascii="Times New Roman" w:hAnsi="Times New Roman" w:cs="Times New Roman"/>
           <w:u w:val="single"/>
         </w:rPr>
-        <w:t>Description of Client</w:t>
-      </w:r>
-      <w:bookmarkEnd w:id="7"/>
+        <w:t>Business Problem</w:t>
+      </w:r>
+      <w:bookmarkEnd w:id="8"/>
     </w:p>
     <w:p>
       <w:pPr>
@@ -3227,199 +3178,26 @@
           <w:sz w:val="24"/>
           <w:szCs w:val="24"/>
         </w:rPr>
-        <w:t xml:space="preserve">Our client’s name is Sarah </w:t>
-      </w:r>
-      <w:proofErr w:type="spellStart"/>
+        <w:t xml:space="preserve">Our client has no website for her gaming café business. So, she would like for us to make her a web application so clients can have an overview of her business. </w:t>
+      </w:r>
+      <w:proofErr w:type="gramStart"/>
       <w:r>
         <w:rPr>
           <w:rFonts w:ascii="Times New Roman" w:hAnsi="Times New Roman" w:cs="Times New Roman"/>
           <w:sz w:val="24"/>
           <w:szCs w:val="24"/>
         </w:rPr>
-        <w:t>Chahrour</w:t>
-      </w:r>
-      <w:proofErr w:type="spellEnd"/>
+        <w:t>In</w:t>
+      </w:r>
+      <w:proofErr w:type="gramEnd"/>
       <w:r>
         <w:rPr>
           <w:rFonts w:ascii="Times New Roman" w:hAnsi="Times New Roman" w:cs="Times New Roman"/>
           <w:sz w:val="24"/>
           <w:szCs w:val="24"/>
         </w:rPr>
-        <w:t xml:space="preserve">, she is currently running a gaming lounge located in the airport </w:t>
-      </w:r>
-      <w:proofErr w:type="gramStart"/>
-      <w:r>
-        <w:rPr>
-          <w:rFonts w:ascii="Times New Roman" w:hAnsi="Times New Roman" w:cs="Times New Roman"/>
-          <w:sz w:val="24"/>
-          <w:szCs w:val="24"/>
-        </w:rPr>
-        <w:t>called,</w:t>
-      </w:r>
-      <w:proofErr w:type="gramEnd"/>
-      <w:r>
-        <w:rPr>
-          <w:rFonts w:ascii="Times New Roman" w:hAnsi="Times New Roman" w:cs="Times New Roman"/>
-          <w:sz w:val="24"/>
-          <w:szCs w:val="24"/>
-        </w:rPr>
-        <w:t xml:space="preserve"> </w:t>
-      </w:r>
-      <w:proofErr w:type="spellStart"/>
-      <w:r>
-        <w:rPr>
-          <w:rFonts w:ascii="Times New Roman" w:hAnsi="Times New Roman" w:cs="Times New Roman"/>
-          <w:sz w:val="24"/>
-          <w:szCs w:val="24"/>
-        </w:rPr>
-        <w:t>CyberStation</w:t>
-      </w:r>
-      <w:proofErr w:type="spellEnd"/>
-      <w:r>
-        <w:rPr>
-          <w:rFonts w:ascii="Times New Roman" w:hAnsi="Times New Roman" w:cs="Times New Roman"/>
-          <w:sz w:val="24"/>
-          <w:szCs w:val="24"/>
-        </w:rPr>
-        <w:t>, where she provides a gaming station for customers to pass time as they wait for their flights. She offers times for customers to book a gaming station for a set amount of time.</w:t>
-      </w:r>
-    </w:p>
-    <w:p>
-      <w:pPr>
-        <w:rPr>
-          <w:rFonts w:ascii="Times New Roman" w:hAnsi="Times New Roman" w:cs="Times New Roman"/>
-          <w:sz w:val="24"/>
-          <w:szCs w:val="24"/>
-        </w:rPr>
-      </w:pPr>
-      <w:r>
-        <w:rPr>
-          <w:rFonts w:ascii="Times New Roman" w:hAnsi="Times New Roman" w:cs="Times New Roman"/>
-          <w:sz w:val="24"/>
-          <w:szCs w:val="24"/>
-        </w:rPr>
-        <w:tab/>
-        <w:t xml:space="preserve">Our client does not have any computer/programming skills. She will not be the only one able to access the project we </w:t>
-      </w:r>
-      <w:proofErr w:type="gramStart"/>
-      <w:r>
-        <w:rPr>
-          <w:rFonts w:ascii="Times New Roman" w:hAnsi="Times New Roman" w:cs="Times New Roman"/>
-          <w:sz w:val="24"/>
-          <w:szCs w:val="24"/>
-        </w:rPr>
-        <w:t>make</w:t>
-      </w:r>
-      <w:proofErr w:type="gramEnd"/>
-      <w:r>
-        <w:rPr>
-          <w:rFonts w:ascii="Times New Roman" w:hAnsi="Times New Roman" w:cs="Times New Roman"/>
-          <w:sz w:val="24"/>
-          <w:szCs w:val="24"/>
-        </w:rPr>
-        <w:t>; her workers will also have access to view the project we develop.</w:t>
-      </w:r>
-    </w:p>
-    <w:p>
-      <w:pPr>
-        <w:pStyle w:val="Heading2"/>
-        <w:spacing w:line="360" w:lineRule="auto"/>
-        <w:rPr>
-          <w:rFonts w:ascii="Times New Roman" w:hAnsi="Times New Roman" w:cs="Times New Roman"/>
-          <w:u w:val="single"/>
-        </w:rPr>
-      </w:pPr>
-      <w:bookmarkStart w:id="8" w:name="_Toc180158227"/>
-      <w:r>
-        <w:rPr>
-          <w:rFonts w:ascii="Times New Roman" w:hAnsi="Times New Roman" w:cs="Times New Roman"/>
-          <w:u w:val="single"/>
-        </w:rPr>
-        <w:t>Business Problem</w:t>
-      </w:r>
-      <w:bookmarkEnd w:id="8"/>
-    </w:p>
-    <w:p>
-      <w:pPr>
-        <w:ind w:firstLine="720"/>
-        <w:rPr>
-          <w:rFonts w:ascii="Times New Roman" w:hAnsi="Times New Roman" w:cs="Times New Roman"/>
-          <w:sz w:val="24"/>
-          <w:szCs w:val="24"/>
-        </w:rPr>
-      </w:pPr>
-      <w:r>
-        <w:rPr>
-          <w:rFonts w:ascii="Times New Roman" w:hAnsi="Times New Roman" w:cs="Times New Roman"/>
-          <w:sz w:val="24"/>
-          <w:szCs w:val="24"/>
-        </w:rPr>
-        <w:t xml:space="preserve">Our client has no website for her gaming café business. So, she would </w:t>
-      </w:r>
-      <w:proofErr w:type="gramStart"/>
-      <w:r>
-        <w:rPr>
-          <w:rFonts w:ascii="Times New Roman" w:hAnsi="Times New Roman" w:cs="Times New Roman"/>
-          <w:sz w:val="24"/>
-          <w:szCs w:val="24"/>
-        </w:rPr>
-        <w:t>like for</w:t>
-      </w:r>
-      <w:proofErr w:type="gramEnd"/>
-      <w:r>
-        <w:rPr>
-          <w:rFonts w:ascii="Times New Roman" w:hAnsi="Times New Roman" w:cs="Times New Roman"/>
-          <w:sz w:val="24"/>
-          <w:szCs w:val="24"/>
-        </w:rPr>
-        <w:t xml:space="preserve"> us to make her a web application so clients can have an overview of her business. </w:t>
-      </w:r>
-      <w:proofErr w:type="gramStart"/>
-      <w:r>
-        <w:rPr>
-          <w:rFonts w:ascii="Times New Roman" w:hAnsi="Times New Roman" w:cs="Times New Roman"/>
-          <w:sz w:val="24"/>
-          <w:szCs w:val="24"/>
-        </w:rPr>
-        <w:t>In</w:t>
-      </w:r>
-      <w:proofErr w:type="gramEnd"/>
-      <w:r>
-        <w:rPr>
-          <w:rFonts w:ascii="Times New Roman" w:hAnsi="Times New Roman" w:cs="Times New Roman"/>
-          <w:sz w:val="24"/>
-          <w:szCs w:val="24"/>
-        </w:rPr>
-        <w:t xml:space="preserve"> the website, clients will be able to make reservations because clients usually line up in front of the store and don’t know the estimate of when they’ll be able to reserve spot. Additionally, they can also </w:t>
-      </w:r>
-      <w:proofErr w:type="gramStart"/>
-      <w:r>
-        <w:rPr>
-          <w:rFonts w:ascii="Times New Roman" w:hAnsi="Times New Roman" w:cs="Times New Roman"/>
-          <w:sz w:val="24"/>
-          <w:szCs w:val="24"/>
-        </w:rPr>
-        <w:t>read up</w:t>
-      </w:r>
-      <w:proofErr w:type="gramEnd"/>
-      <w:r>
-        <w:rPr>
-          <w:rFonts w:ascii="Times New Roman" w:hAnsi="Times New Roman" w:cs="Times New Roman"/>
-          <w:sz w:val="24"/>
-          <w:szCs w:val="24"/>
-        </w:rPr>
-        <w:t xml:space="preserve"> more about the business. Also, employees will be able to track reservations and CRUD their </w:t>
-      </w:r>
-      <w:proofErr w:type="gramStart"/>
-      <w:r>
-        <w:rPr>
-          <w:rFonts w:ascii="Times New Roman" w:hAnsi="Times New Roman" w:cs="Times New Roman"/>
-          <w:sz w:val="24"/>
-          <w:szCs w:val="24"/>
-        </w:rPr>
-        <w:t>status’.</w:t>
-      </w:r>
-      <w:proofErr w:type="gramEnd"/>
+        <w:t xml:space="preserve"> the website, clients will be able to make reservations because clients usually line up in front of the store and don’t know the estimate of when they’ll be able to reserve spot. Additionally, they can also read up more about the business. Also, employees will be able to track reservations and CRUD their status’.</w:t>
+      </w:r>
     </w:p>
     <w:p>
       <w:pPr>
@@ -4177,15 +3955,13 @@
           <w:rFonts w:ascii="Times New Roman" w:hAnsi="Times New Roman" w:cs="Times New Roman"/>
         </w:rPr>
       </w:pPr>
-      <w:bookmarkStart w:id="15" w:name="_Toc180158234"/>
       <w:r>
         <w:rPr>
           <w:rFonts w:ascii="Times New Roman" w:hAnsi="Times New Roman" w:cs="Times New Roman"/>
         </w:rPr>
         <w:lastRenderedPageBreak/>
-        <w:t>References</w:t>
-      </w:r>
-      <w:bookmarkEnd w:id="15"/>
+        <w:t>User Stories Map</w:t>
+      </w:r>
     </w:p>
     <w:p>
       <w:pPr>
@@ -4201,6 +3977,116 @@
       <w:pPr>
         <w:rPr>
           <w:rFonts w:ascii="Times New Roman" w:hAnsi="Times New Roman" w:cs="Times New Roman"/>
+        </w:rPr>
+      </w:pPr>
+      <w:r>
+        <w:rPr>
+          <w:rFonts w:ascii="Times New Roman" w:hAnsi="Times New Roman" w:cs="Times New Roman"/>
+        </w:rPr>
+        <w:drawing>
+          <wp:inline distT="0" distB="0" distL="0" distR="0" wp14:anchorId="20D09E56" wp14:editId="7E9F12C7">
+            <wp:extent cx="5943600" cy="3896995"/>
+            <wp:effectExtent l="0" t="0" r="0" b="1905"/>
+            <wp:docPr id="230412233" name="Picture 1" descr="A diagram of a website&#10;&#10;Description automatically generated with medium confidence"/>
+            <wp:cNvGraphicFramePr>
+              <a:graphicFrameLocks xmlns:a="http://schemas.openxmlformats.org/drawingml/2006/main" noChangeAspect="1"/>
+            </wp:cNvGraphicFramePr>
+            <a:graphic xmlns:a="http://schemas.openxmlformats.org/drawingml/2006/main">
+              <a:graphicData uri="http://schemas.openxmlformats.org/drawingml/2006/picture">
+                <pic:pic xmlns:pic="http://schemas.openxmlformats.org/drawingml/2006/picture">
+                  <pic:nvPicPr>
+                    <pic:cNvPr id="230412233" name="Picture 1" descr="A diagram of a website&#10;&#10;Description automatically generated with medium confidence"/>
+                    <pic:cNvPicPr/>
+                  </pic:nvPicPr>
+                  <pic:blipFill>
+                    <a:blip r:embed="rId18"/>
+                    <a:stretch>
+                      <a:fillRect/>
+                    </a:stretch>
+                  </pic:blipFill>
+                  <pic:spPr>
+                    <a:xfrm>
+                      <a:off x="0" y="0"/>
+                      <a:ext cx="5943600" cy="3896995"/>
+                    </a:xfrm>
+                    <a:prstGeom prst="rect">
+                      <a:avLst/>
+                    </a:prstGeom>
+                  </pic:spPr>
+                </pic:pic>
+              </a:graphicData>
+            </a:graphic>
+          </wp:inline>
+        </w:drawing>
+      </w:r>
+    </w:p>
+    <w:p>
+      <w:pPr>
+        <w:rPr>
+          <w:rFonts w:ascii="Times New Roman" w:hAnsi="Times New Roman" w:cs="Times New Roman"/>
+        </w:rPr>
+      </w:pPr>
+      <w:hyperlink r:id="rId19" w:history="1">
+        <w:r>
+          <w:rPr>
+            <w:rStyle w:val="Hyperlink"/>
+            <w:rFonts w:ascii="Times New Roman" w:hAnsi="Times New Roman" w:cs="Times New Roman"/>
+          </w:rPr>
+          <w:t>https://miro.com/welcomeonboard/SlIybUFUcWtiek9Cb3dhZXVDUzlQcHVwYm12MlhUbzl1QndPRDFTRUx5amJQdUV2d3VlTEN2UU9vcWx3ZktkYXwzNDU4NzY0NjAyNzYwOTI2MjgwfDI=?share_link_id=819384719455</w:t>
+        </w:r>
+      </w:hyperlink>
+      <w:r>
+        <w:rPr>
+          <w:rFonts w:ascii="Times New Roman" w:hAnsi="Times New Roman" w:cs="Times New Roman"/>
+        </w:rPr>
+        <w:t xml:space="preserve"> </w:t>
+      </w:r>
+    </w:p>
+    <w:p>
+      <w:pPr>
+        <w:rPr>
+          <w:rFonts w:ascii="Times New Roman" w:hAnsi="Times New Roman" w:cs="Times New Roman"/>
+        </w:rPr>
+      </w:pPr>
+      <w:r>
+        <w:rPr>
+          <w:rFonts w:ascii="Times New Roman" w:hAnsi="Times New Roman" w:cs="Times New Roman"/>
+        </w:rPr>
+        <w:br w:type="page"/>
+      </w:r>
+    </w:p>
+    <w:p>
+      <w:pPr>
+        <w:pStyle w:val="Heading1"/>
+        <w:jc w:val="center"/>
+        <w:rPr>
+          <w:rFonts w:ascii="Times New Roman" w:hAnsi="Times New Roman" w:cs="Times New Roman"/>
+        </w:rPr>
+      </w:pPr>
+      <w:bookmarkStart w:id="15" w:name="_Toc180158234"/>
+      <w:r>
+        <w:rPr>
+          <w:rFonts w:ascii="Times New Roman" w:hAnsi="Times New Roman" w:cs="Times New Roman"/>
+        </w:rPr>
+        <w:lastRenderedPageBreak/>
+        <w:t>References</w:t>
+      </w:r>
+      <w:bookmarkEnd w:id="15"/>
+    </w:p>
+    <w:p>
+      <w:pPr>
+        <w:pBdr>
+          <w:bottom w:val="single" w:sz="6" w:space="1" w:color="auto"/>
+        </w:pBdr>
+        <w:rPr>
+          <w:rFonts w:ascii="Times New Roman" w:hAnsi="Times New Roman" w:cs="Times New Roman"/>
+        </w:rPr>
+      </w:pPr>
+    </w:p>
+    <w:p>
+      <w:pPr>
+        <w:rPr>
+          <w:rFonts w:ascii="Times New Roman" w:hAnsi="Times New Roman" w:cs="Times New Roman"/>
           <w:sz w:val="24"/>
           <w:szCs w:val="24"/>
         </w:rPr>
@@ -4236,7 +4122,7 @@
       <w:r>
         <w:t xml:space="preserve"> Join It. </w:t>
       </w:r>
-      <w:hyperlink r:id="rId18" w:anchor=":~:text=It%20can%20also%20include%20tournaments,of%20a%20hang-out%20hub" w:history="1">
+      <w:hyperlink r:id="rId20" w:anchor=":~:text=It%20can%20also%20include%20tournaments,of%20a%20hang-out%20hub" w:history="1">
         <w:r>
           <w:rPr>
             <w:rStyle w:val="Hyperlink"/>
@@ -4323,7 +4209,7 @@
                     <pic:cNvPicPr/>
                   </pic:nvPicPr>
                   <pic:blipFill>
-                    <a:blip r:embed="rId19"/>
+                    <a:blip r:embed="rId21"/>
                     <a:stretch>
                       <a:fillRect/>
                     </a:stretch>
@@ -4350,7 +4236,7 @@
           <w:rFonts w:ascii="Times New Roman" w:hAnsi="Times New Roman" w:cs="Times New Roman"/>
         </w:rPr>
       </w:pPr>
-      <w:hyperlink r:id="rId20" w:history="1">
+      <w:hyperlink r:id="rId22" w:history="1">
         <w:r>
           <w:rPr>
             <w:rStyle w:val="Hyperlink"/>
@@ -6870,6 +6756,7 @@
   <w:style w:type="character" w:default="1" w:styleId="DefaultParagraphFont">
     <w:name w:val="Default Paragraph Font"/>
     <w:uiPriority w:val="1"/>
+    <w:semiHidden/>
     <w:unhideWhenUsed/>
   </w:style>
   <w:style w:type="table" w:default="1" w:styleId="TableNormal">

</xml_diff>